<commit_message>
Fixed some things and added map.
</commit_message>
<xml_diff>
--- a/Final Project/Game Design Document.docx
+++ b/Final Project/Game Design Document.docx
@@ -2,11 +2,872 @@
 <file path=word/document.xml><?xml version="1.0" encoding="utf-8"?>
 <w:document xmlns:wpc="http://schemas.microsoft.com/office/word/2010/wordprocessingCanvas" xmlns:cx="http://schemas.microsoft.com/office/drawing/2014/chartex" xmlns:cx1="http://schemas.microsoft.com/office/drawing/2015/9/8/chartex" xmlns:cx2="http://schemas.microsoft.com/office/drawing/2015/10/21/chartex" xmlns:cx3="http://schemas.microsoft.com/office/drawing/2016/5/9/chartex" xmlns:cx4="http://schemas.microsoft.com/office/drawing/2016/5/10/chartex" xmlns:cx5="http://schemas.microsoft.com/office/drawing/2016/5/11/chartex" xmlns:cx6="http://schemas.microsoft.com/office/drawing/2016/5/12/chartex" xmlns:cx7="http://schemas.microsoft.com/office/drawing/2016/5/13/chartex" xmlns:cx8="http://schemas.microsoft.com/office/drawing/2016/5/14/chartex" xmlns:mc="http://schemas.openxmlformats.org/markup-compatibility/2006" xmlns:aink="http://schemas.microsoft.com/office/drawing/2016/ink" xmlns:am3d="http://schemas.microsoft.com/office/drawing/2017/model3d" xmlns:o="urn:schemas-microsoft-com:office:office" xmlns:oel="http://schemas.microsoft.com/office/2019/extlst" xmlns:r="http://schemas.openxmlformats.org/officeDocument/2006/relationships" xmlns:m="http://schemas.openxmlformats.org/officeDocument/2006/math" xmlns:v="urn:schemas-microsoft-com:vml" xmlns:wp14="http://schemas.microsoft.com/office/word/2010/wordprocessingDrawing" xmlns:wp="http://schemas.openxmlformats.org/drawingml/2006/wordprocessingDrawing" xmlns:w10="urn:schemas-microsoft-com:office:word" xmlns:w="http://schemas.openxmlformats.org/wordprocessingml/2006/main" xmlns:w14="http://schemas.microsoft.com/office/word/2010/wordml" xmlns:w15="http://schemas.microsoft.com/office/word/2012/wordml" xmlns:w16cex="http://schemas.microsoft.com/office/word/2018/wordml/cex" xmlns:w16cid="http://schemas.microsoft.com/office/word/2016/wordml/cid" xmlns:w16="http://schemas.microsoft.com/office/word/2018/wordml" xmlns:w16du="http://schemas.microsoft.com/office/word/2023/wordml/word16du" xmlns:w16sdtdh="http://schemas.microsoft.com/office/word/2020/wordml/sdtdatahash" xmlns:w16sdtfl="http://schemas.microsoft.com/office/word/2024/wordml/sdtformatlock" xmlns:w16se="http://schemas.microsoft.com/office/word/2015/wordml/symex" xmlns:wpg="http://schemas.microsoft.com/office/word/2010/wordprocessingGroup" xmlns:wpi="http://schemas.microsoft.com/office/word/2010/wordprocessingInk" xmlns:wne="http://schemas.microsoft.com/office/word/2006/wordml" xmlns:wps="http://schemas.microsoft.com/office/word/2010/wordprocessingShape" mc:Ignorable="w14 w15 w16se w16cid w16 w16cex w16sdtdh w16sdtfl w16du wp14">
   <w:body>
+    <w:sdt>
+      <w:sdtPr>
+        <w:id w:val="420693086"/>
+        <w:docPartObj>
+          <w:docPartGallery w:val="Cover Pages"/>
+          <w:docPartUnique/>
+        </w:docPartObj>
+      </w:sdtPr>
+      <w:sdtEndPr>
+        <w:rPr>
+          <w:color w:val="E97132" w:themeColor="accent2"/>
+          <w:sz w:val="26"/>
+          <w:szCs w:val="26"/>
+        </w:rPr>
+      </w:sdtEndPr>
+      <w:sdtContent>
+        <w:p>
+          <w:r>
+            <w:rPr>
+              <w:noProof/>
+            </w:rPr>
+            <mc:AlternateContent>
+              <mc:Choice Requires="wpg">
+                <w:drawing>
+                  <wp:anchor distT="0" distB="0" distL="114300" distR="114300" simplePos="0" relativeHeight="251666432" behindDoc="0" locked="0" layoutInCell="1" allowOverlap="1" wp14:anchorId="4E590D16" wp14:editId="4957EA85">
+                    <wp:simplePos x="0" y="0"/>
+                    <wp:positionH relativeFrom="page">
+                      <wp:align>center</wp:align>
+                    </wp:positionH>
+                    <mc:AlternateContent>
+                      <mc:Choice Requires="wp14">
+                        <wp:positionV relativeFrom="page">
+                          <wp14:pctPosVOffset>2300</wp14:pctPosVOffset>
+                        </wp:positionV>
+                      </mc:Choice>
+                      <mc:Fallback>
+                        <wp:positionV relativeFrom="page">
+                          <wp:posOffset>231140</wp:posOffset>
+                        </wp:positionV>
+                      </mc:Fallback>
+                    </mc:AlternateContent>
+                    <wp:extent cx="7315200" cy="1215391"/>
+                    <wp:effectExtent l="0" t="0" r="1270" b="1905"/>
+                    <wp:wrapNone/>
+                    <wp:docPr id="149" name="Group 157"/>
+                    <wp:cNvGraphicFramePr/>
+                    <a:graphic xmlns:a="http://schemas.openxmlformats.org/drawingml/2006/main">
+                      <a:graphicData uri="http://schemas.microsoft.com/office/word/2010/wordprocessingGroup">
+                        <wpg:wgp>
+                          <wpg:cNvGrpSpPr/>
+                          <wpg:grpSpPr>
+                            <a:xfrm>
+                              <a:off x="0" y="0"/>
+                              <a:ext cx="7315200" cy="1215391"/>
+                              <a:chOff x="0" y="-1"/>
+                              <a:chExt cx="7315200" cy="1216153"/>
+                            </a:xfrm>
+                          </wpg:grpSpPr>
+                          <wps:wsp>
+                            <wps:cNvPr id="150" name="Rectangle 51"/>
+                            <wps:cNvSpPr/>
+                            <wps:spPr>
+                              <a:xfrm>
+                                <a:off x="0" y="-1"/>
+                                <a:ext cx="7315200" cy="1130373"/>
+                              </a:xfrm>
+                              <a:custGeom>
+                                <a:avLst/>
+                                <a:gdLst>
+                                  <a:gd name="connsiteX0" fmla="*/ 0 w 7312660"/>
+                                  <a:gd name="connsiteY0" fmla="*/ 0 h 1215390"/>
+                                  <a:gd name="connsiteX1" fmla="*/ 7312660 w 7312660"/>
+                                  <a:gd name="connsiteY1" fmla="*/ 0 h 1215390"/>
+                                  <a:gd name="connsiteX2" fmla="*/ 7312660 w 7312660"/>
+                                  <a:gd name="connsiteY2" fmla="*/ 1215390 h 1215390"/>
+                                  <a:gd name="connsiteX3" fmla="*/ 0 w 7312660"/>
+                                  <a:gd name="connsiteY3" fmla="*/ 1215390 h 1215390"/>
+                                  <a:gd name="connsiteX4" fmla="*/ 0 w 7312660"/>
+                                  <a:gd name="connsiteY4" fmla="*/ 0 h 1215390"/>
+                                  <a:gd name="connsiteX0" fmla="*/ 0 w 7312660"/>
+                                  <a:gd name="connsiteY0" fmla="*/ 0 h 1215390"/>
+                                  <a:gd name="connsiteX1" fmla="*/ 7312660 w 7312660"/>
+                                  <a:gd name="connsiteY1" fmla="*/ 0 h 1215390"/>
+                                  <a:gd name="connsiteX2" fmla="*/ 7312660 w 7312660"/>
+                                  <a:gd name="connsiteY2" fmla="*/ 1215390 h 1215390"/>
+                                  <a:gd name="connsiteX3" fmla="*/ 3667125 w 7312660"/>
+                                  <a:gd name="connsiteY3" fmla="*/ 1209675 h 1215390"/>
+                                  <a:gd name="connsiteX4" fmla="*/ 0 w 7312660"/>
+                                  <a:gd name="connsiteY4" fmla="*/ 1215390 h 1215390"/>
+                                  <a:gd name="connsiteX5" fmla="*/ 0 w 7312660"/>
+                                  <a:gd name="connsiteY5" fmla="*/ 0 h 1215390"/>
+                                  <a:gd name="connsiteX0" fmla="*/ 0 w 7312660"/>
+                                  <a:gd name="connsiteY0" fmla="*/ 0 h 1215390"/>
+                                  <a:gd name="connsiteX1" fmla="*/ 7312660 w 7312660"/>
+                                  <a:gd name="connsiteY1" fmla="*/ 0 h 1215390"/>
+                                  <a:gd name="connsiteX2" fmla="*/ 7312660 w 7312660"/>
+                                  <a:gd name="connsiteY2" fmla="*/ 1215390 h 1215390"/>
+                                  <a:gd name="connsiteX3" fmla="*/ 3619500 w 7312660"/>
+                                  <a:gd name="connsiteY3" fmla="*/ 733425 h 1215390"/>
+                                  <a:gd name="connsiteX4" fmla="*/ 0 w 7312660"/>
+                                  <a:gd name="connsiteY4" fmla="*/ 1215390 h 1215390"/>
+                                  <a:gd name="connsiteX5" fmla="*/ 0 w 7312660"/>
+                                  <a:gd name="connsiteY5" fmla="*/ 0 h 1215390"/>
+                                  <a:gd name="connsiteX0" fmla="*/ 0 w 7312660"/>
+                                  <a:gd name="connsiteY0" fmla="*/ 0 h 1215390"/>
+                                  <a:gd name="connsiteX1" fmla="*/ 7312660 w 7312660"/>
+                                  <a:gd name="connsiteY1" fmla="*/ 0 h 1215390"/>
+                                  <a:gd name="connsiteX2" fmla="*/ 7312660 w 7312660"/>
+                                  <a:gd name="connsiteY2" fmla="*/ 1129665 h 1215390"/>
+                                  <a:gd name="connsiteX3" fmla="*/ 3619500 w 7312660"/>
+                                  <a:gd name="connsiteY3" fmla="*/ 733425 h 1215390"/>
+                                  <a:gd name="connsiteX4" fmla="*/ 0 w 7312660"/>
+                                  <a:gd name="connsiteY4" fmla="*/ 1215390 h 1215390"/>
+                                  <a:gd name="connsiteX5" fmla="*/ 0 w 7312660"/>
+                                  <a:gd name="connsiteY5" fmla="*/ 0 h 1215390"/>
+                                  <a:gd name="connsiteX0" fmla="*/ 9525 w 7322185"/>
+                                  <a:gd name="connsiteY0" fmla="*/ 0 h 1129665"/>
+                                  <a:gd name="connsiteX1" fmla="*/ 7322185 w 7322185"/>
+                                  <a:gd name="connsiteY1" fmla="*/ 0 h 1129665"/>
+                                  <a:gd name="connsiteX2" fmla="*/ 7322185 w 7322185"/>
+                                  <a:gd name="connsiteY2" fmla="*/ 1129665 h 1129665"/>
+                                  <a:gd name="connsiteX3" fmla="*/ 3629025 w 7322185"/>
+                                  <a:gd name="connsiteY3" fmla="*/ 733425 h 1129665"/>
+                                  <a:gd name="connsiteX4" fmla="*/ 0 w 7322185"/>
+                                  <a:gd name="connsiteY4" fmla="*/ 1091565 h 1129665"/>
+                                  <a:gd name="connsiteX5" fmla="*/ 9525 w 7322185"/>
+                                  <a:gd name="connsiteY5" fmla="*/ 0 h 1129665"/>
+                                  <a:gd name="connsiteX0" fmla="*/ 0 w 7312660"/>
+                                  <a:gd name="connsiteY0" fmla="*/ 0 h 1129665"/>
+                                  <a:gd name="connsiteX1" fmla="*/ 7312660 w 7312660"/>
+                                  <a:gd name="connsiteY1" fmla="*/ 0 h 1129665"/>
+                                  <a:gd name="connsiteX2" fmla="*/ 7312660 w 7312660"/>
+                                  <a:gd name="connsiteY2" fmla="*/ 1129665 h 1129665"/>
+                                  <a:gd name="connsiteX3" fmla="*/ 3619500 w 7312660"/>
+                                  <a:gd name="connsiteY3" fmla="*/ 733425 h 1129665"/>
+                                  <a:gd name="connsiteX4" fmla="*/ 0 w 7312660"/>
+                                  <a:gd name="connsiteY4" fmla="*/ 1091565 h 1129665"/>
+                                  <a:gd name="connsiteX5" fmla="*/ 0 w 7312660"/>
+                                  <a:gd name="connsiteY5" fmla="*/ 0 h 1129665"/>
+                                </a:gdLst>
+                                <a:ahLst/>
+                                <a:cxnLst>
+                                  <a:cxn ang="0">
+                                    <a:pos x="connsiteX0" y="connsiteY0"/>
+                                  </a:cxn>
+                                  <a:cxn ang="0">
+                                    <a:pos x="connsiteX1" y="connsiteY1"/>
+                                  </a:cxn>
+                                  <a:cxn ang="0">
+                                    <a:pos x="connsiteX2" y="connsiteY2"/>
+                                  </a:cxn>
+                                  <a:cxn ang="0">
+                                    <a:pos x="connsiteX3" y="connsiteY3"/>
+                                  </a:cxn>
+                                  <a:cxn ang="0">
+                                    <a:pos x="connsiteX4" y="connsiteY4"/>
+                                  </a:cxn>
+                                  <a:cxn ang="0">
+                                    <a:pos x="connsiteX5" y="connsiteY5"/>
+                                  </a:cxn>
+                                </a:cxnLst>
+                                <a:rect l="l" t="t" r="r" b="b"/>
+                                <a:pathLst>
+                                  <a:path w="7312660" h="1129665">
+                                    <a:moveTo>
+                                      <a:pt x="0" y="0"/>
+                                    </a:moveTo>
+                                    <a:lnTo>
+                                      <a:pt x="7312660" y="0"/>
+                                    </a:lnTo>
+                                    <a:lnTo>
+                                      <a:pt x="7312660" y="1129665"/>
+                                    </a:lnTo>
+                                    <a:lnTo>
+                                      <a:pt x="3619500" y="733425"/>
+                                    </a:lnTo>
+                                    <a:lnTo>
+                                      <a:pt x="0" y="1091565"/>
+                                    </a:lnTo>
+                                    <a:lnTo>
+                                      <a:pt x="0" y="0"/>
+                                    </a:lnTo>
+                                    <a:close/>
+                                  </a:path>
+                                </a:pathLst>
+                              </a:custGeom>
+                              <a:ln>
+                                <a:noFill/>
+                              </a:ln>
+                            </wps:spPr>
+                            <wps:style>
+                              <a:lnRef idx="2">
+                                <a:schemeClr val="accent1">
+                                  <a:shade val="50000"/>
+                                </a:schemeClr>
+                              </a:lnRef>
+                              <a:fillRef idx="1">
+                                <a:schemeClr val="accent1"/>
+                              </a:fillRef>
+                              <a:effectRef idx="0">
+                                <a:schemeClr val="accent1"/>
+                              </a:effectRef>
+                              <a:fontRef idx="minor">
+                                <a:schemeClr val="lt1"/>
+                              </a:fontRef>
+                            </wps:style>
+                            <wps:bodyPr rot="0" spcFirstLastPara="0" vertOverflow="overflow" horzOverflow="overflow" vert="horz" wrap="square" lIns="91440" tIns="45720" rIns="91440" bIns="45720" numCol="1" spcCol="0" rtlCol="0" fromWordArt="0" anchor="ctr" anchorCtr="0" forceAA="0" compatLnSpc="1">
+                              <a:prstTxWarp prst="textNoShape">
+                                <a:avLst/>
+                              </a:prstTxWarp>
+                              <a:noAutofit/>
+                            </wps:bodyPr>
+                          </wps:wsp>
+                          <wps:wsp>
+                            <wps:cNvPr id="151" name="Rectangle 151"/>
+                            <wps:cNvSpPr/>
+                            <wps:spPr>
+                              <a:xfrm>
+                                <a:off x="0" y="0"/>
+                                <a:ext cx="7315200" cy="1216152"/>
+                              </a:xfrm>
+                              <a:prstGeom prst="rect">
+                                <a:avLst/>
+                              </a:prstGeom>
+                              <a:blipFill>
+                                <a:blip r:embed="rId7"/>
+                                <a:stretch>
+                                  <a:fillRect r="-7574"/>
+                                </a:stretch>
+                              </a:blipFill>
+                              <a:ln>
+                                <a:noFill/>
+                              </a:ln>
+                            </wps:spPr>
+                            <wps:style>
+                              <a:lnRef idx="2">
+                                <a:schemeClr val="accent1">
+                                  <a:shade val="50000"/>
+                                </a:schemeClr>
+                              </a:lnRef>
+                              <a:fillRef idx="1">
+                                <a:schemeClr val="accent1"/>
+                              </a:fillRef>
+                              <a:effectRef idx="0">
+                                <a:schemeClr val="accent1"/>
+                              </a:effectRef>
+                              <a:fontRef idx="minor">
+                                <a:schemeClr val="lt1"/>
+                              </a:fontRef>
+                            </wps:style>
+                            <wps:bodyPr rot="0" spcFirstLastPara="0" vertOverflow="overflow" horzOverflow="overflow" vert="horz" wrap="square" lIns="91440" tIns="45720" rIns="91440" bIns="45720" numCol="1" spcCol="0" rtlCol="0" fromWordArt="0" anchor="ctr" anchorCtr="0" forceAA="0" compatLnSpc="1">
+                              <a:prstTxWarp prst="textNoShape">
+                                <a:avLst/>
+                              </a:prstTxWarp>
+                              <a:noAutofit/>
+                            </wps:bodyPr>
+                          </wps:wsp>
+                        </wpg:wgp>
+                      </a:graphicData>
+                    </a:graphic>
+                    <wp14:sizeRelH relativeFrom="page">
+                      <wp14:pctWidth>94100</wp14:pctWidth>
+                    </wp14:sizeRelH>
+                    <wp14:sizeRelV relativeFrom="page">
+                      <wp14:pctHeight>12100</wp14:pctHeight>
+                    </wp14:sizeRelV>
+                  </wp:anchor>
+                </w:drawing>
+              </mc:Choice>
+              <mc:Fallback>
+                <w:pict>
+                  <v:group w14:anchorId="1BE885CE" id="Group 157" o:spid="_x0000_s1026" style="position:absolute;margin-left:0;margin-top:0;width:8in;height:95.7pt;z-index:251666432;mso-width-percent:941;mso-height-percent:121;mso-top-percent:23;mso-position-horizontal:center;mso-position-horizontal-relative:page;mso-position-vertical-relative:page;mso-width-percent:941;mso-height-percent:121;mso-top-percent:23" coordorigin="" coordsize="73152,12161" o:gfxdata="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">
+                    <v:shape id="Rectangle 51" o:spid="_x0000_s1027" style="position:absolute;width:73152;height:11303;visibility:visible;mso-wrap-style:square;v-text-anchor:middle" coordsize="7312660,1129665" o:gfxdata="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" path="m,l7312660,r,1129665l3619500,733425,,1091565,,xe" fillcolor="#156082 [3204]" stroked="f" strokeweight="1pt">
+                      <v:stroke joinstyle="miter"/>
+                      <v:path arrowok="t" o:connecttype="custom" o:connectlocs="0,0;7315200,0;7315200,1130373;3620757,733885;0,1092249;0,0" o:connectangles="0,0,0,0,0,0"/>
+                    </v:shape>
+                    <v:rect id="Rectangle 151" o:spid="_x0000_s1028" style="position:absolute;width:73152;height:12161;visibility:visible;mso-wrap-style:square;v-text-anchor:middle" o:gfxdata="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" stroked="f" strokeweight="1pt">
+                      <v:fill r:id="rId8" o:title="" recolor="t" rotate="t" type="frame"/>
+                    </v:rect>
+                    <w10:wrap anchorx="page" anchory="page"/>
+                  </v:group>
+                </w:pict>
+              </mc:Fallback>
+            </mc:AlternateContent>
+          </w:r>
+          <w:r>
+            <w:rPr>
+              <w:noProof/>
+            </w:rPr>
+            <mc:AlternateContent>
+              <mc:Choice Requires="wps">
+                <w:drawing>
+                  <wp:anchor distT="0" distB="0" distL="114300" distR="114300" simplePos="0" relativeHeight="251664384" behindDoc="0" locked="0" layoutInCell="1" allowOverlap="1" wp14:anchorId="4CCCCEE0" wp14:editId="68294A0E">
+                    <wp:simplePos x="0" y="0"/>
+                    <wp:positionH relativeFrom="page">
+                      <wp:align>center</wp:align>
+                    </wp:positionH>
+                    <mc:AlternateContent>
+                      <mc:Choice Requires="wp14">
+                        <wp:positionV relativeFrom="page">
+                          <wp14:pctPosVOffset>81800</wp14:pctPosVOffset>
+                        </wp:positionV>
+                      </mc:Choice>
+                      <mc:Fallback>
+                        <wp:positionV relativeFrom="page">
+                          <wp:posOffset>8227695</wp:posOffset>
+                        </wp:positionV>
+                      </mc:Fallback>
+                    </mc:AlternateContent>
+                    <wp:extent cx="7315200" cy="914400"/>
+                    <wp:effectExtent l="0" t="0" r="0" b="8255"/>
+                    <wp:wrapSquare wrapText="bothSides"/>
+                    <wp:docPr id="152" name="Text Box 159"/>
+                    <wp:cNvGraphicFramePr/>
+                    <a:graphic xmlns:a="http://schemas.openxmlformats.org/drawingml/2006/main">
+                      <a:graphicData uri="http://schemas.microsoft.com/office/word/2010/wordprocessingShape">
+                        <wps:wsp>
+                          <wps:cNvSpPr txBox="1"/>
+                          <wps:spPr>
+                            <a:xfrm>
+                              <a:off x="0" y="0"/>
+                              <a:ext cx="7315200" cy="914400"/>
+                            </a:xfrm>
+                            <a:prstGeom prst="rect">
+                              <a:avLst/>
+                            </a:prstGeom>
+                            <a:noFill/>
+                            <a:ln w="6350">
+                              <a:noFill/>
+                            </a:ln>
+                            <a:effectLst/>
+                          </wps:spPr>
+                          <wps:style>
+                            <a:lnRef idx="0">
+                              <a:schemeClr val="accent1"/>
+                            </a:lnRef>
+                            <a:fillRef idx="0">
+                              <a:schemeClr val="accent1"/>
+                            </a:fillRef>
+                            <a:effectRef idx="0">
+                              <a:schemeClr val="accent1"/>
+                            </a:effectRef>
+                            <a:fontRef idx="minor">
+                              <a:schemeClr val="dk1"/>
+                            </a:fontRef>
+                          </wps:style>
+                          <wps:txbx>
+                            <w:txbxContent>
+                              <w:sdt>
+                                <w:sdtPr>
+                                  <w:rPr>
+                                    <w:color w:val="404040" w:themeColor="text1" w:themeTint="BF"/>
+                                    <w:sz w:val="24"/>
+                                    <w:szCs w:val="24"/>
+                                  </w:rPr>
+                                  <w:alias w:val="Author"/>
+                                  <w:tag w:val=""/>
+                                  <w:id w:val="789243997"/>
+                                  <w:dataBinding w:prefixMappings="xmlns:ns0='http://purl.org/dc/elements/1.1/' xmlns:ns1='http://schemas.openxmlformats.org/package/2006/metadata/core-properties' " w:xpath="/ns1:coreProperties[1]/ns0:creator[1]" w:storeItemID="{6C3C8BC8-F283-45AE-878A-BAB7291924A1}"/>
+                                  <w:text/>
+                                </w:sdtPr>
+                                <w:sdtContent>
+                                  <w:p>
+                                    <w:pPr>
+                                      <w:pStyle w:val="NoSpacing"/>
+                                      <w:jc w:val="right"/>
+                                      <w:rPr>
+                                        <w:color w:val="595959" w:themeColor="text1" w:themeTint="A6"/>
+                                        <w:sz w:val="28"/>
+                                        <w:szCs w:val="28"/>
+                                      </w:rPr>
+                                    </w:pPr>
+                                    <w:r>
+                                      <w:rPr>
+                                        <w:color w:val="404040" w:themeColor="text1" w:themeTint="BF"/>
+                                        <w:sz w:val="24"/>
+                                        <w:szCs w:val="24"/>
+                                      </w:rPr>
+                                      <w:t>Julien P-H, Jordan A., Noah M., Brandon L.</w:t>
+                                    </w:r>
+                                  </w:p>
+                                </w:sdtContent>
+                              </w:sdt>
+                              <w:p>
+                                <w:pPr>
+                                  <w:pStyle w:val="NoSpacing"/>
+                                  <w:rPr>
+                                    <w:color w:val="595959" w:themeColor="text1" w:themeTint="A6"/>
+                                    <w:sz w:val="18"/>
+                                    <w:szCs w:val="18"/>
+                                  </w:rPr>
+                                </w:pPr>
+                              </w:p>
+                            </w:txbxContent>
+                          </wps:txbx>
+                          <wps:bodyPr rot="0" spcFirstLastPara="0" vertOverflow="overflow" horzOverflow="overflow" vert="horz" wrap="square" lIns="1600200" tIns="0" rIns="685800" bIns="0" numCol="1" spcCol="0" rtlCol="0" fromWordArt="0" anchor="b" anchorCtr="0" forceAA="0" compatLnSpc="1">
+                            <a:prstTxWarp prst="textNoShape">
+                              <a:avLst/>
+                            </a:prstTxWarp>
+                            <a:noAutofit/>
+                          </wps:bodyPr>
+                        </wps:wsp>
+                      </a:graphicData>
+                    </a:graphic>
+                    <wp14:sizeRelH relativeFrom="page">
+                      <wp14:pctWidth>94100</wp14:pctWidth>
+                    </wp14:sizeRelH>
+                    <wp14:sizeRelV relativeFrom="page">
+                      <wp14:pctHeight>9200</wp14:pctHeight>
+                    </wp14:sizeRelV>
+                  </wp:anchor>
+                </w:drawing>
+              </mc:Choice>
+              <mc:Fallback>
+                <w:pict>
+                  <v:shapetype w14:anchorId="4CCCCEE0" id="_x0000_t202" coordsize="21600,21600" o:spt="202" path="m,l,21600r21600,l21600,xe">
+                    <v:stroke joinstyle="miter"/>
+                    <v:path gradientshapeok="t" o:connecttype="rect"/>
+                  </v:shapetype>
+                  <v:shape id="Text Box 159" o:spid="_x0000_s1026" type="#_x0000_t202" style="position:absolute;margin-left:0;margin-top:0;width:8in;height:1in;z-index:251664384;visibility:visible;mso-wrap-style:square;mso-width-percent:941;mso-height-percent:92;mso-top-percent:818;mso-wrap-distance-left:9pt;mso-wrap-distance-top:0;mso-wrap-distance-right:9pt;mso-wrap-distance-bottom:0;mso-position-horizontal:center;mso-position-horizontal-relative:page;mso-position-vertical-relative:page;mso-width-percent:941;mso-height-percent:92;mso-top-percent:818;mso-width-relative:page;mso-height-relative:page;v-text-anchor:bottom" o:gfxdata="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" filled="f" stroked="f" strokeweight=".5pt">
+                    <v:textbox inset="126pt,0,54pt,0">
+                      <w:txbxContent>
+                        <w:sdt>
+                          <w:sdtPr>
+                            <w:rPr>
+                              <w:color w:val="404040" w:themeColor="text1" w:themeTint="BF"/>
+                              <w:sz w:val="24"/>
+                              <w:szCs w:val="24"/>
+                            </w:rPr>
+                            <w:alias w:val="Author"/>
+                            <w:tag w:val=""/>
+                            <w:id w:val="789243997"/>
+                            <w:dataBinding w:prefixMappings="xmlns:ns0='http://purl.org/dc/elements/1.1/' xmlns:ns1='http://schemas.openxmlformats.org/package/2006/metadata/core-properties' " w:xpath="/ns1:coreProperties[1]/ns0:creator[1]" w:storeItemID="{6C3C8BC8-F283-45AE-878A-BAB7291924A1}"/>
+                            <w:text/>
+                          </w:sdtPr>
+                          <w:sdtContent>
+                            <w:p>
+                              <w:pPr>
+                                <w:pStyle w:val="NoSpacing"/>
+                                <w:jc w:val="right"/>
+                                <w:rPr>
+                                  <w:color w:val="595959" w:themeColor="text1" w:themeTint="A6"/>
+                                  <w:sz w:val="28"/>
+                                  <w:szCs w:val="28"/>
+                                </w:rPr>
+                              </w:pPr>
+                              <w:r>
+                                <w:rPr>
+                                  <w:color w:val="404040" w:themeColor="text1" w:themeTint="BF"/>
+                                  <w:sz w:val="24"/>
+                                  <w:szCs w:val="24"/>
+                                </w:rPr>
+                                <w:t>Julien P-H, Jordan A., Noah M., Brandon L.</w:t>
+                              </w:r>
+                            </w:p>
+                          </w:sdtContent>
+                        </w:sdt>
+                        <w:p>
+                          <w:pPr>
+                            <w:pStyle w:val="NoSpacing"/>
+                            <w:rPr>
+                              <w:color w:val="595959" w:themeColor="text1" w:themeTint="A6"/>
+                              <w:sz w:val="18"/>
+                              <w:szCs w:val="18"/>
+                            </w:rPr>
+                          </w:pPr>
+                        </w:p>
+                      </w:txbxContent>
+                    </v:textbox>
+                    <w10:wrap type="square" anchorx="page" anchory="page"/>
+                  </v:shape>
+                </w:pict>
+              </mc:Fallback>
+            </mc:AlternateContent>
+          </w:r>
+          <w:r>
+            <w:rPr>
+              <w:noProof/>
+            </w:rPr>
+            <mc:AlternateContent>
+              <mc:Choice Requires="wps">
+                <w:drawing>
+                  <wp:anchor distT="0" distB="0" distL="114300" distR="114300" simplePos="0" relativeHeight="251665408" behindDoc="0" locked="0" layoutInCell="1" allowOverlap="1" wp14:anchorId="130ADD65" wp14:editId="22DC2B28">
+                    <wp:simplePos x="0" y="0"/>
+                    <wp:positionH relativeFrom="page">
+                      <wp:align>center</wp:align>
+                    </wp:positionH>
+                    <mc:AlternateContent>
+                      <mc:Choice Requires="wp14">
+                        <wp:positionV relativeFrom="page">
+                          <wp14:pctPosVOffset>70000</wp14:pctPosVOffset>
+                        </wp:positionV>
+                      </mc:Choice>
+                      <mc:Fallback>
+                        <wp:positionV relativeFrom="page">
+                          <wp:posOffset>7040880</wp:posOffset>
+                        </wp:positionV>
+                      </mc:Fallback>
+                    </mc:AlternateContent>
+                    <wp:extent cx="7315200" cy="1009650"/>
+                    <wp:effectExtent l="0" t="0" r="0" b="0"/>
+                    <wp:wrapSquare wrapText="bothSides"/>
+                    <wp:docPr id="153" name="Text Box 161"/>
+                    <wp:cNvGraphicFramePr/>
+                    <a:graphic xmlns:a="http://schemas.openxmlformats.org/drawingml/2006/main">
+                      <a:graphicData uri="http://schemas.microsoft.com/office/word/2010/wordprocessingShape">
+                        <wps:wsp>
+                          <wps:cNvSpPr txBox="1"/>
+                          <wps:spPr>
+                            <a:xfrm>
+                              <a:off x="0" y="0"/>
+                              <a:ext cx="7315200" cy="1009650"/>
+                            </a:xfrm>
+                            <a:prstGeom prst="rect">
+                              <a:avLst/>
+                            </a:prstGeom>
+                            <a:noFill/>
+                            <a:ln w="6350">
+                              <a:noFill/>
+                            </a:ln>
+                            <a:effectLst/>
+                          </wps:spPr>
+                          <wps:style>
+                            <a:lnRef idx="0">
+                              <a:schemeClr val="accent1"/>
+                            </a:lnRef>
+                            <a:fillRef idx="0">
+                              <a:schemeClr val="accent1"/>
+                            </a:fillRef>
+                            <a:effectRef idx="0">
+                              <a:schemeClr val="accent1"/>
+                            </a:effectRef>
+                            <a:fontRef idx="minor">
+                              <a:schemeClr val="dk1"/>
+                            </a:fontRef>
+                          </wps:style>
+                          <wps:txbx>
+                            <w:txbxContent>
+                              <w:p>
+                                <w:pPr>
+                                  <w:pStyle w:val="NoSpacing"/>
+                                  <w:rPr>
+                                    <w:color w:val="156082" w:themeColor="accent1"/>
+                                    <w:sz w:val="28"/>
+                                    <w:szCs w:val="28"/>
+                                  </w:rPr>
+                                </w:pPr>
+                              </w:p>
+                            </w:txbxContent>
+                          </wps:txbx>
+                          <wps:bodyPr rot="0" spcFirstLastPara="0" vertOverflow="overflow" horzOverflow="overflow" vert="horz" wrap="square" lIns="1600200" tIns="0" rIns="685800" bIns="0" numCol="1" spcCol="0" rtlCol="0" fromWordArt="0" anchor="t" anchorCtr="0" forceAA="0" compatLnSpc="1">
+                            <a:prstTxWarp prst="textNoShape">
+                              <a:avLst/>
+                            </a:prstTxWarp>
+                            <a:spAutoFit/>
+                          </wps:bodyPr>
+                        </wps:wsp>
+                      </a:graphicData>
+                    </a:graphic>
+                    <wp14:sizeRelH relativeFrom="page">
+                      <wp14:pctWidth>94100</wp14:pctWidth>
+                    </wp14:sizeRelH>
+                    <wp14:sizeRelV relativeFrom="page">
+                      <wp14:pctHeight>10000</wp14:pctHeight>
+                    </wp14:sizeRelV>
+                  </wp:anchor>
+                </w:drawing>
+              </mc:Choice>
+              <mc:Fallback>
+                <w:pict>
+                  <v:shape w14:anchorId="130ADD65" id="Text Box 161" o:spid="_x0000_s1027" type="#_x0000_t202" style="position:absolute;margin-left:0;margin-top:0;width:8in;height:79.5pt;z-index:251665408;visibility:visible;mso-wrap-style:square;mso-width-percent:941;mso-height-percent:100;mso-top-percent:700;mso-wrap-distance-left:9pt;mso-wrap-distance-top:0;mso-wrap-distance-right:9pt;mso-wrap-distance-bottom:0;mso-position-horizontal:center;mso-position-horizontal-relative:page;mso-position-vertical-relative:page;mso-width-percent:941;mso-height-percent:100;mso-top-percent:700;mso-width-relative:page;mso-height-relative:page;v-text-anchor:top" o:gfxdata="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" filled="f" stroked="f" strokeweight=".5pt">
+                    <v:textbox style="mso-fit-shape-to-text:t" inset="126pt,0,54pt,0">
+                      <w:txbxContent>
+                        <w:p>
+                          <w:pPr>
+                            <w:pStyle w:val="NoSpacing"/>
+                            <w:rPr>
+                              <w:color w:val="156082" w:themeColor="accent1"/>
+                              <w:sz w:val="28"/>
+                              <w:szCs w:val="28"/>
+                            </w:rPr>
+                          </w:pPr>
+                        </w:p>
+                      </w:txbxContent>
+                    </v:textbox>
+                    <w10:wrap type="square" anchorx="page" anchory="page"/>
+                  </v:shape>
+                </w:pict>
+              </mc:Fallback>
+            </mc:AlternateContent>
+          </w:r>
+          <w:r>
+            <w:rPr>
+              <w:noProof/>
+            </w:rPr>
+            <mc:AlternateContent>
+              <mc:Choice Requires="wps">
+                <w:drawing>
+                  <wp:anchor distT="0" distB="0" distL="114300" distR="114300" simplePos="0" relativeHeight="251663360" behindDoc="0" locked="0" layoutInCell="1" allowOverlap="1" wp14:anchorId="73707199" wp14:editId="3BC2F324">
+                    <wp:simplePos x="0" y="0"/>
+                    <wp:positionH relativeFrom="page">
+                      <wp:align>center</wp:align>
+                    </wp:positionH>
+                    <mc:AlternateContent>
+                      <mc:Choice Requires="wp14">
+                        <wp:positionV relativeFrom="page">
+                          <wp14:pctPosVOffset>30000</wp14:pctPosVOffset>
+                        </wp:positionV>
+                      </mc:Choice>
+                      <mc:Fallback>
+                        <wp:positionV relativeFrom="page">
+                          <wp:posOffset>3017520</wp:posOffset>
+                        </wp:positionV>
+                      </mc:Fallback>
+                    </mc:AlternateContent>
+                    <wp:extent cx="7315200" cy="3638550"/>
+                    <wp:effectExtent l="0" t="0" r="0" b="6350"/>
+                    <wp:wrapSquare wrapText="bothSides"/>
+                    <wp:docPr id="154" name="Text Box 163"/>
+                    <wp:cNvGraphicFramePr/>
+                    <a:graphic xmlns:a="http://schemas.openxmlformats.org/drawingml/2006/main">
+                      <a:graphicData uri="http://schemas.microsoft.com/office/word/2010/wordprocessingShape">
+                        <wps:wsp>
+                          <wps:cNvSpPr txBox="1"/>
+                          <wps:spPr>
+                            <a:xfrm>
+                              <a:off x="0" y="0"/>
+                              <a:ext cx="7315200" cy="3638550"/>
+                            </a:xfrm>
+                            <a:prstGeom prst="rect">
+                              <a:avLst/>
+                            </a:prstGeom>
+                            <a:noFill/>
+                            <a:ln w="6350">
+                              <a:noFill/>
+                            </a:ln>
+                            <a:effectLst/>
+                          </wps:spPr>
+                          <wps:style>
+                            <a:lnRef idx="0">
+                              <a:schemeClr val="accent1"/>
+                            </a:lnRef>
+                            <a:fillRef idx="0">
+                              <a:schemeClr val="accent1"/>
+                            </a:fillRef>
+                            <a:effectRef idx="0">
+                              <a:schemeClr val="accent1"/>
+                            </a:effectRef>
+                            <a:fontRef idx="minor">
+                              <a:schemeClr val="dk1"/>
+                            </a:fontRef>
+                          </wps:style>
+                          <wps:txbx>
+                            <w:txbxContent>
+                              <w:p>
+                                <w:pPr>
+                                  <w:jc w:val="right"/>
+                                  <w:rPr>
+                                    <w:color w:val="156082" w:themeColor="accent1"/>
+                                    <w:sz w:val="64"/>
+                                    <w:szCs w:val="64"/>
+                                  </w:rPr>
+                                </w:pPr>
+                                <w:sdt>
+                                  <w:sdtPr>
+                                    <w:rPr>
+                                      <w:caps/>
+                                      <w:color w:val="156082" w:themeColor="accent1"/>
+                                      <w:sz w:val="64"/>
+                                      <w:szCs w:val="64"/>
+                                    </w:rPr>
+                                    <w:alias w:val="Title"/>
+                                    <w:tag w:val=""/>
+                                    <w:id w:val="630141079"/>
+                                    <w:dataBinding w:prefixMappings="xmlns:ns0='http://purl.org/dc/elements/1.1/' xmlns:ns1='http://schemas.openxmlformats.org/package/2006/metadata/core-properties' " w:xpath="/ns1:coreProperties[1]/ns0:title[1]" w:storeItemID="{6C3C8BC8-F283-45AE-878A-BAB7291924A1}"/>
+                                    <w:text w:multiLine="1"/>
+                                  </w:sdtPr>
+                                  <w:sdtEndPr>
+                                    <w:rPr>
+                                      <w:caps w:val="0"/>
+                                    </w:rPr>
+                                  </w:sdtEndPr>
+                                  <w:sdtContent>
+                                    <w:r>
+                                      <w:rPr>
+                                        <w:caps/>
+                                        <w:color w:val="156082" w:themeColor="accent1"/>
+                                        <w:sz w:val="64"/>
+                                        <w:szCs w:val="64"/>
+                                      </w:rPr>
+                                      <w:t>Kindred</w:t>
+                                    </w:r>
+                                  </w:sdtContent>
+                                </w:sdt>
+                              </w:p>
+                              <w:sdt>
+                                <w:sdtPr>
+                                  <w:rPr>
+                                    <w:color w:val="404040" w:themeColor="text1" w:themeTint="BF"/>
+                                    <w:sz w:val="36"/>
+                                    <w:szCs w:val="36"/>
+                                  </w:rPr>
+                                  <w:alias w:val="Subtitle"/>
+                                  <w:tag w:val=""/>
+                                  <w:id w:val="1759551507"/>
+                                  <w:dataBinding w:prefixMappings="xmlns:ns0='http://purl.org/dc/elements/1.1/' xmlns:ns1='http://schemas.openxmlformats.org/package/2006/metadata/core-properties' " w:xpath="/ns1:coreProperties[1]/ns0:subject[1]" w:storeItemID="{6C3C8BC8-F283-45AE-878A-BAB7291924A1}"/>
+                                  <w:text/>
+                                </w:sdtPr>
+                                <w:sdtContent>
+                                  <w:p>
+                                    <w:pPr>
+                                      <w:jc w:val="right"/>
+                                      <w:rPr>
+                                        <w:smallCaps/>
+                                        <w:color w:val="404040" w:themeColor="text1" w:themeTint="BF"/>
+                                        <w:sz w:val="36"/>
+                                        <w:szCs w:val="36"/>
+                                      </w:rPr>
+                                    </w:pPr>
+                                    <w:r>
+                                      <w:rPr>
+                                        <w:color w:val="404040" w:themeColor="text1" w:themeTint="BF"/>
+                                        <w:sz w:val="36"/>
+                                        <w:szCs w:val="36"/>
+                                      </w:rPr>
+                                      <w:t>Game Design Document</w:t>
+                                    </w:r>
+                                  </w:p>
+                                </w:sdtContent>
+                              </w:sdt>
+                            </w:txbxContent>
+                          </wps:txbx>
+                          <wps:bodyPr rot="0" spcFirstLastPara="0" vertOverflow="overflow" horzOverflow="overflow" vert="horz" wrap="square" lIns="1600200" tIns="0" rIns="685800" bIns="0" numCol="1" spcCol="0" rtlCol="0" fromWordArt="0" anchor="b" anchorCtr="0" forceAA="0" compatLnSpc="1">
+                            <a:prstTxWarp prst="textNoShape">
+                              <a:avLst/>
+                            </a:prstTxWarp>
+                            <a:noAutofit/>
+                          </wps:bodyPr>
+                        </wps:wsp>
+                      </a:graphicData>
+                    </a:graphic>
+                    <wp14:sizeRelH relativeFrom="page">
+                      <wp14:pctWidth>94100</wp14:pctWidth>
+                    </wp14:sizeRelH>
+                    <wp14:sizeRelV relativeFrom="page">
+                      <wp14:pctHeight>36300</wp14:pctHeight>
+                    </wp14:sizeRelV>
+                  </wp:anchor>
+                </w:drawing>
+              </mc:Choice>
+              <mc:Fallback>
+                <w:pict>
+                  <v:shape w14:anchorId="73707199" id="Text Box 163" o:spid="_x0000_s1028" type="#_x0000_t202" style="position:absolute;margin-left:0;margin-top:0;width:8in;height:286.5pt;z-index:251663360;visibility:visible;mso-wrap-style:square;mso-width-percent:941;mso-height-percent:363;mso-top-percent:300;mso-wrap-distance-left:9pt;mso-wrap-distance-top:0;mso-wrap-distance-right:9pt;mso-wrap-distance-bottom:0;mso-position-horizontal:center;mso-position-horizontal-relative:page;mso-position-vertical-relative:page;mso-width-percent:941;mso-height-percent:363;mso-top-percent:300;mso-width-relative:page;mso-height-relative:page;v-text-anchor:bottom" o:gfxdata="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" filled="f" stroked="f" strokeweight=".5pt">
+                    <v:textbox inset="126pt,0,54pt,0">
+                      <w:txbxContent>
+                        <w:p>
+                          <w:pPr>
+                            <w:jc w:val="right"/>
+                            <w:rPr>
+                              <w:color w:val="156082" w:themeColor="accent1"/>
+                              <w:sz w:val="64"/>
+                              <w:szCs w:val="64"/>
+                            </w:rPr>
+                          </w:pPr>
+                          <w:sdt>
+                            <w:sdtPr>
+                              <w:rPr>
+                                <w:caps/>
+                                <w:color w:val="156082" w:themeColor="accent1"/>
+                                <w:sz w:val="64"/>
+                                <w:szCs w:val="64"/>
+                              </w:rPr>
+                              <w:alias w:val="Title"/>
+                              <w:tag w:val=""/>
+                              <w:id w:val="630141079"/>
+                              <w:dataBinding w:prefixMappings="xmlns:ns0='http://purl.org/dc/elements/1.1/' xmlns:ns1='http://schemas.openxmlformats.org/package/2006/metadata/core-properties' " w:xpath="/ns1:coreProperties[1]/ns0:title[1]" w:storeItemID="{6C3C8BC8-F283-45AE-878A-BAB7291924A1}"/>
+                              <w:text w:multiLine="1"/>
+                            </w:sdtPr>
+                            <w:sdtEndPr>
+                              <w:rPr>
+                                <w:caps w:val="0"/>
+                              </w:rPr>
+                            </w:sdtEndPr>
+                            <w:sdtContent>
+                              <w:r>
+                                <w:rPr>
+                                  <w:caps/>
+                                  <w:color w:val="156082" w:themeColor="accent1"/>
+                                  <w:sz w:val="64"/>
+                                  <w:szCs w:val="64"/>
+                                </w:rPr>
+                                <w:t>Kindred</w:t>
+                              </w:r>
+                            </w:sdtContent>
+                          </w:sdt>
+                        </w:p>
+                        <w:sdt>
+                          <w:sdtPr>
+                            <w:rPr>
+                              <w:color w:val="404040" w:themeColor="text1" w:themeTint="BF"/>
+                              <w:sz w:val="36"/>
+                              <w:szCs w:val="36"/>
+                            </w:rPr>
+                            <w:alias w:val="Subtitle"/>
+                            <w:tag w:val=""/>
+                            <w:id w:val="1759551507"/>
+                            <w:dataBinding w:prefixMappings="xmlns:ns0='http://purl.org/dc/elements/1.1/' xmlns:ns1='http://schemas.openxmlformats.org/package/2006/metadata/core-properties' " w:xpath="/ns1:coreProperties[1]/ns0:subject[1]" w:storeItemID="{6C3C8BC8-F283-45AE-878A-BAB7291924A1}"/>
+                            <w:text/>
+                          </w:sdtPr>
+                          <w:sdtContent>
+                            <w:p>
+                              <w:pPr>
+                                <w:jc w:val="right"/>
+                                <w:rPr>
+                                  <w:smallCaps/>
+                                  <w:color w:val="404040" w:themeColor="text1" w:themeTint="BF"/>
+                                  <w:sz w:val="36"/>
+                                  <w:szCs w:val="36"/>
+                                </w:rPr>
+                              </w:pPr>
+                              <w:r>
+                                <w:rPr>
+                                  <w:color w:val="404040" w:themeColor="text1" w:themeTint="BF"/>
+                                  <w:sz w:val="36"/>
+                                  <w:szCs w:val="36"/>
+                                </w:rPr>
+                                <w:t>Game Design Document</w:t>
+                              </w:r>
+                            </w:p>
+                          </w:sdtContent>
+                        </w:sdt>
+                      </w:txbxContent>
+                    </v:textbox>
+                    <w10:wrap type="square" anchorx="page" anchory="page"/>
+                  </v:shape>
+                </w:pict>
+              </mc:Fallback>
+            </mc:AlternateContent>
+          </w:r>
+        </w:p>
+        <w:p>
+          <w:pPr>
+            <w:rPr>
+              <w:caps/>
+              <w:color w:val="E97132" w:themeColor="accent2"/>
+              <w:sz w:val="26"/>
+              <w:szCs w:val="26"/>
+            </w:rPr>
+          </w:pPr>
+          <w:r>
+            <w:rPr>
+              <w:color w:val="E97132" w:themeColor="accent2"/>
+              <w:sz w:val="26"/>
+              <w:szCs w:val="26"/>
+            </w:rPr>
+            <w:br w:type="page"/>
+          </w:r>
+        </w:p>
+      </w:sdtContent>
+    </w:sdt>
     <w:p>
       <w:pPr>
         <w:pStyle w:val="Title"/>
       </w:pPr>
       <w:r>
+        <w:lastRenderedPageBreak/>
         <w:t>Game Design Doc</w:t>
       </w:r>
       <w:r>
@@ -58,7 +919,19 @@
         <w:t>:</w:t>
       </w:r>
       <w:r>
-        <w:t xml:space="preserve"> Medieval, starts in forest/nature. Ends with final boss fight in castle dungeon.</w:t>
+        <w:t xml:space="preserve"> </w:t>
+      </w:r>
+      <w:r>
+        <w:t>C</w:t>
+      </w:r>
+      <w:r>
+        <w:t>astle dungeon</w:t>
+      </w:r>
+      <w:r>
+        <w:t xml:space="preserve"> with goblins everywhere</w:t>
+      </w:r>
+      <w:r>
+        <w:t>.</w:t>
       </w:r>
     </w:p>
     <w:p>
@@ -70,7 +943,21 @@
         <w:t>Characters:</w:t>
       </w:r>
       <w:r>
-        <w:t xml:space="preserve"> Main character is dropped into the world, after defeating a mini boss, acquire an AI sidekick that will help you fight enemies. Multiple enemies and bosses will be found throughout the game.</w:t>
+        <w:t xml:space="preserve"> Main character is dropped into the </w:t>
+      </w:r>
+      <w:proofErr w:type="gramStart"/>
+      <w:r>
+        <w:t>world,</w:t>
+      </w:r>
+      <w:proofErr w:type="gramEnd"/>
+      <w:r>
+        <w:t xml:space="preserve"> </w:t>
+      </w:r>
+      <w:r>
+        <w:t>he must defeat goblins to get a bow and a healing power.</w:t>
+      </w:r>
+      <w:r>
+        <w:t xml:space="preserve"> The final boss is a ruthless giant goblin with multiple phases.</w:t>
       </w:r>
     </w:p>
     <w:p>
@@ -89,7 +976,7 @@
         <w:t>:</w:t>
       </w:r>
       <w:r>
-        <w:t xml:space="preserve"> Kill enemies and bosses while traveling thorough levels, after each kill collect some sort of XP or points to use in the skill tree. Adapt to different weapons and mechanics as you progress through the game. </w:t>
+        <w:t xml:space="preserve"> Kill enemies and bosses, after each kill collect some XP or points to use in the skill tree. Adapt to different weapons and mechanics as you progress through the game. </w:t>
       </w:r>
       <w:r>
         <w:t xml:space="preserve">Play with a certain number of hearts for added difficulty. </w:t>
@@ -113,7 +1000,16 @@
         <w:t xml:space="preserve"> </w:t>
       </w:r>
       <w:r>
-        <w:t>Complete skill tree (for 100% completion).</w:t>
+        <w:t>Kill every enemy to have enough XP to c</w:t>
+      </w:r>
+      <w:r>
+        <w:t xml:space="preserve">omplete </w:t>
+      </w:r>
+      <w:r>
+        <w:t xml:space="preserve">the </w:t>
+      </w:r>
+      <w:r>
+        <w:t>skill tree (for 100% completion).</w:t>
       </w:r>
       <w:r>
         <w:t xml:space="preserve"> </w:t>
@@ -136,21 +1032,112 @@
       </w:pPr>
       <w:r>
         <w:rPr>
+          <w:b/>
+          <w:bCs/>
           <w:noProof/>
         </w:rPr>
+        <mc:AlternateContent>
+          <mc:Choice Requires="wps">
+            <w:drawing>
+              <wp:anchor distT="0" distB="0" distL="114300" distR="114300" simplePos="0" relativeHeight="251667456" behindDoc="0" locked="0" layoutInCell="1" allowOverlap="1" wp14:anchorId="087E0338" wp14:editId="377D577D">
+                <wp:simplePos x="0" y="0"/>
+                <wp:positionH relativeFrom="column">
+                  <wp:posOffset>5202266</wp:posOffset>
+                </wp:positionH>
+                <wp:positionV relativeFrom="paragraph">
+                  <wp:posOffset>836756</wp:posOffset>
+                </wp:positionV>
+                <wp:extent cx="588819" cy="1496291"/>
+                <wp:effectExtent l="19050" t="19050" r="40005" b="27940"/>
+                <wp:wrapNone/>
+                <wp:docPr id="779570992" name="Arrow: Up 1"/>
+                <wp:cNvGraphicFramePr/>
+                <a:graphic xmlns:a="http://schemas.openxmlformats.org/drawingml/2006/main">
+                  <a:graphicData uri="http://schemas.microsoft.com/office/word/2010/wordprocessingShape">
+                    <wps:wsp>
+                      <wps:cNvSpPr/>
+                      <wps:spPr>
+                        <a:xfrm>
+                          <a:off x="0" y="0"/>
+                          <a:ext cx="588819" cy="1496291"/>
+                        </a:xfrm>
+                        <a:prstGeom prst="upArrow">
+                          <a:avLst/>
+                        </a:prstGeom>
+                      </wps:spPr>
+                      <wps:style>
+                        <a:lnRef idx="2">
+                          <a:schemeClr val="dk1">
+                            <a:shade val="15000"/>
+                          </a:schemeClr>
+                        </a:lnRef>
+                        <a:fillRef idx="1">
+                          <a:schemeClr val="dk1"/>
+                        </a:fillRef>
+                        <a:effectRef idx="0">
+                          <a:schemeClr val="dk1"/>
+                        </a:effectRef>
+                        <a:fontRef idx="minor">
+                          <a:schemeClr val="lt1"/>
+                        </a:fontRef>
+                      </wps:style>
+                      <wps:bodyPr rot="0" spcFirstLastPara="0" vertOverflow="overflow" horzOverflow="overflow" vert="horz" wrap="square" lIns="91440" tIns="45720" rIns="91440" bIns="45720" numCol="1" spcCol="0" rtlCol="0" fromWordArt="0" anchor="ctr" anchorCtr="0" forceAA="0" compatLnSpc="1">
+                        <a:prstTxWarp prst="textNoShape">
+                          <a:avLst/>
+                        </a:prstTxWarp>
+                        <a:noAutofit/>
+                      </wps:bodyPr>
+                    </wps:wsp>
+                  </a:graphicData>
+                </a:graphic>
+              </wp:anchor>
+            </w:drawing>
+          </mc:Choice>
+          <mc:Fallback>
+            <w:pict>
+              <v:shapetype w14:anchorId="71C04EA0" id="_x0000_t68" coordsize="21600,21600" o:spt="68" adj="5400,5400" path="m0@0l@1@0@1,21600@2,21600@2@0,21600@0,10800,xe">
+                <v:stroke joinstyle="miter"/>
+                <v:formulas>
+                  <v:f eqn="val #0"/>
+                  <v:f eqn="val #1"/>
+                  <v:f eqn="sum 21600 0 #1"/>
+                  <v:f eqn="prod #0 #1 10800"/>
+                  <v:f eqn="sum #0 0 @3"/>
+                </v:formulas>
+                <v:path o:connecttype="custom" o:connectlocs="10800,0;0,@0;10800,21600;21600,@0" o:connectangles="270,180,90,0" textboxrect="@1,@4,@2,21600"/>
+                <v:handles>
+                  <v:h position="#1,#0" xrange="0,10800" yrange="0,21600"/>
+                </v:handles>
+              </v:shapetype>
+              <v:shape id="Arrow: Up 1" o:spid="_x0000_s1026" type="#_x0000_t68" style="position:absolute;margin-left:409.65pt;margin-top:65.9pt;width:46.35pt;height:117.8pt;z-index:251667456;visibility:visible;mso-wrap-style:square;mso-wrap-distance-left:9pt;mso-wrap-distance-top:0;mso-wrap-distance-right:9pt;mso-wrap-distance-bottom:0;mso-position-horizontal:absolute;mso-position-horizontal-relative:text;mso-position-vertical:absolute;mso-position-vertical-relative:text;v-text-anchor:middle" o:gfxdata="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" adj="4250" fillcolor="black [3200]" strokecolor="black [480]" strokeweight="1pt"/>
+            </w:pict>
+          </mc:Fallback>
+        </mc:AlternateContent>
+      </w:r>
+      <w:r>
+        <w:rPr>
+          <w:b/>
+          <w:bCs/>
+        </w:rPr>
+        <w:t>Skill tree:</w:t>
+      </w:r>
+      <w:r>
+        <w:rPr>
+          <w:b/>
+          <w:bCs/>
+        </w:rPr>
+        <w:t xml:space="preserve"> </w:t>
+      </w:r>
+      <w:r>
+        <w:rPr>
+          <w:b/>
+          <w:bCs/>
+        </w:rPr>
         <w:drawing>
-          <wp:anchor distT="0" distB="0" distL="114300" distR="114300" simplePos="0" relativeHeight="251658240" behindDoc="0" locked="0" layoutInCell="1" allowOverlap="1" wp14:anchorId="42BED63D" wp14:editId="10A684E4">
-            <wp:simplePos x="0" y="0"/>
-            <wp:positionH relativeFrom="margin">
-              <wp:posOffset>922020</wp:posOffset>
-            </wp:positionH>
-            <wp:positionV relativeFrom="paragraph">
-              <wp:posOffset>6350</wp:posOffset>
-            </wp:positionV>
-            <wp:extent cx="4862195" cy="2499360"/>
+          <wp:inline distT="0" distB="0" distL="0" distR="0" wp14:anchorId="2C73CD42" wp14:editId="16656B31">
+            <wp:extent cx="5943600" cy="3455035"/>
             <wp:effectExtent l="0" t="0" r="0" b="0"/>
-            <wp:wrapSquare wrapText="bothSides"/>
-            <wp:docPr id="1030295924" name="Picture 1" descr="Pufferfish's Skills - Minecraft Mod"/>
+            <wp:docPr id="901053273" name="Picture 1" descr="A screenshot of a video game&#10;&#10;AI-generated content may be incorrect."/>
             <wp:cNvGraphicFramePr>
               <a:graphicFrameLocks xmlns:a="http://schemas.openxmlformats.org/drawingml/2006/main" noChangeAspect="1"/>
             </wp:cNvGraphicFramePr>
@@ -158,105 +1145,46 @@
               <a:graphicData uri="http://schemas.openxmlformats.org/drawingml/2006/picture">
                 <pic:pic xmlns:pic="http://schemas.openxmlformats.org/drawingml/2006/picture">
                   <pic:nvPicPr>
-                    <pic:cNvPr id="0" name="Picture 1" descr="Pufferfish's Skills - Minecraft Mod"/>
-                    <pic:cNvPicPr>
-                      <a:picLocks noChangeAspect="1" noChangeArrowheads="1"/>
-                    </pic:cNvPicPr>
+                    <pic:cNvPr id="901053273" name="Picture 1" descr="A screenshot of a video game&#10;&#10;AI-generated content may be incorrect."/>
+                    <pic:cNvPicPr/>
                   </pic:nvPicPr>
                   <pic:blipFill>
-                    <a:blip r:embed="rId7" cstate="print">
-                      <a:extLst>
-                        <a:ext uri="{28A0092B-C50C-407E-A947-70E740481C1C}">
-                          <a14:useLocalDpi xmlns:a14="http://schemas.microsoft.com/office/drawing/2010/main" val="0"/>
-                        </a:ext>
-                      </a:extLst>
-                    </a:blip>
-                    <a:srcRect/>
+                    <a:blip r:embed="rId9"/>
                     <a:stretch>
                       <a:fillRect/>
                     </a:stretch>
                   </pic:blipFill>
-                  <pic:spPr bwMode="auto">
+                  <pic:spPr>
                     <a:xfrm>
                       <a:off x="0" y="0"/>
-                      <a:ext cx="4862195" cy="2499360"/>
+                      <a:ext cx="5943600" cy="3455035"/>
                     </a:xfrm>
                     <a:prstGeom prst="rect">
                       <a:avLst/>
                     </a:prstGeom>
-                    <a:noFill/>
-                    <a:ln>
-                      <a:noFill/>
-                    </a:ln>
                   </pic:spPr>
                 </pic:pic>
               </a:graphicData>
             </a:graphic>
-            <wp14:sizeRelH relativeFrom="margin">
-              <wp14:pctWidth>0</wp14:pctWidth>
-            </wp14:sizeRelH>
-            <wp14:sizeRelV relativeFrom="margin">
-              <wp14:pctHeight>0</wp14:pctHeight>
-            </wp14:sizeRelV>
-          </wp:anchor>
+          </wp:inline>
         </w:drawing>
       </w:r>
-      <w:r>
-        <w:rPr>
-          <w:b/>
-          <w:bCs/>
-        </w:rPr>
-        <w:t>Skill tree:</w:t>
-      </w:r>
     </w:p>
     <w:p/>
-    <w:p/>
-    <w:p/>
-    <w:p/>
-    <w:p/>
-    <w:p/>
-    <w:p/>
-    <w:p/>
-    <w:p>
-      <w:pPr>
-        <w:rPr>
+    <w:p>
+      <w:pPr>
+        <w:rPr>
+          <w:b/>
+          <w:bCs/>
           <w:noProof/>
         </w:rPr>
-      </w:pPr>
-    </w:p>
-    <w:p>
-      <w:pPr>
-        <w:rPr>
-          <w:noProof/>
-        </w:rPr>
-      </w:pPr>
-    </w:p>
-    <w:p>
-      <w:pPr>
-        <w:rPr>
-          <w:noProof/>
-        </w:rPr>
-      </w:pPr>
-    </w:p>
-    <w:p>
-      <w:pPr>
-        <w:rPr>
-          <w:noProof/>
-        </w:rPr>
-      </w:pPr>
-    </w:p>
-    <w:p>
-      <w:pPr>
-        <w:rPr>
-          <w:b/>
-          <w:bCs/>
-          <w:noProof/>
-        </w:rPr>
         <w:sectPr>
-          <w:headerReference w:type="default" r:id="rId8"/>
+          <w:headerReference w:type="default" r:id="rId10"/>
           <w:pgSz w:w="12240" w:h="15840"/>
           <w:pgMar w:top="1440" w:right="1440" w:bottom="1440" w:left="1440" w:header="708" w:footer="708" w:gutter="0"/>
+          <w:pgNumType w:start="0"/>
           <w:cols w:space="708"/>
+          <w:titlePg/>
           <w:docGrid w:linePitch="360"/>
         </w:sectPr>
       </w:pPr>
@@ -271,22 +1199,33 @@
       </w:pPr>
       <w:r>
         <w:rPr>
+          <w:b/>
+          <w:bCs/>
           <w:noProof/>
         </w:rPr>
         <w:lastRenderedPageBreak/>
+        <w:t>Player, enemies and boss (original):</w:t>
+      </w:r>
+    </w:p>
+    <w:p>
+      <w:pPr>
+        <w:rPr>
+          <w:b/>
+          <w:bCs/>
+          <w:noProof/>
+        </w:rPr>
+      </w:pPr>
+      <w:r>
+        <w:rPr>
+          <w:b/>
+          <w:bCs/>
+          <w:noProof/>
+        </w:rPr>
         <w:drawing>
-          <wp:anchor distT="0" distB="0" distL="114300" distR="114300" simplePos="0" relativeHeight="251660288" behindDoc="0" locked="0" layoutInCell="1" allowOverlap="1" wp14:anchorId="20DD17BA" wp14:editId="430F3882">
-            <wp:simplePos x="0" y="0"/>
-            <wp:positionH relativeFrom="page">
-              <wp:posOffset>3657600</wp:posOffset>
-            </wp:positionH>
-            <wp:positionV relativeFrom="paragraph">
-              <wp:posOffset>454660</wp:posOffset>
-            </wp:positionV>
-            <wp:extent cx="3955415" cy="2225040"/>
-            <wp:effectExtent l="0" t="0" r="6985" b="3810"/>
-            <wp:wrapSquare wrapText="bothSides"/>
-            <wp:docPr id="533739348" name="Picture 3" descr="I made a new boss fight for my game: Boreas, The Ruins Guardian : r ..."/>
+          <wp:inline distT="0" distB="0" distL="0" distR="0" wp14:anchorId="4678B3DA" wp14:editId="61B53C31">
+            <wp:extent cx="609600" cy="609600"/>
+            <wp:effectExtent l="0" t="0" r="0" b="0"/>
+            <wp:docPr id="1477605102" name="Picture 3" descr="A pixel art of a person&#10;&#10;AI-generated content may be incorrect."/>
             <wp:cNvGraphicFramePr>
               <a:graphicFrameLocks xmlns:a="http://schemas.openxmlformats.org/drawingml/2006/main" noChangeAspect="1"/>
             </wp:cNvGraphicFramePr>
@@ -294,65 +1233,536 @@
               <a:graphicData uri="http://schemas.openxmlformats.org/drawingml/2006/picture">
                 <pic:pic xmlns:pic="http://schemas.openxmlformats.org/drawingml/2006/picture">
                   <pic:nvPicPr>
-                    <pic:cNvPr id="0" name="Picture 5" descr="I made a new boss fight for my game: Boreas, The Ruins Guardian : r ..."/>
-                    <pic:cNvPicPr>
-                      <a:picLocks noChangeAspect="1" noChangeArrowheads="1"/>
-                    </pic:cNvPicPr>
+                    <pic:cNvPr id="1477605102" name="Picture 3" descr="A pixel art of a person&#10;&#10;AI-generated content may be incorrect."/>
+                    <pic:cNvPicPr/>
                   </pic:nvPicPr>
                   <pic:blipFill>
-                    <a:blip r:embed="rId9" cstate="print">
+                    <a:blip r:embed="rId11">
                       <a:extLst>
                         <a:ext uri="{28A0092B-C50C-407E-A947-70E740481C1C}">
                           <a14:useLocalDpi xmlns:a14="http://schemas.microsoft.com/office/drawing/2010/main" val="0"/>
                         </a:ext>
                       </a:extLst>
                     </a:blip>
-                    <a:srcRect/>
                     <a:stretch>
                       <a:fillRect/>
                     </a:stretch>
                   </pic:blipFill>
-                  <pic:spPr bwMode="auto">
+                  <pic:spPr>
                     <a:xfrm>
                       <a:off x="0" y="0"/>
-                      <a:ext cx="3955415" cy="2225040"/>
+                      <a:ext cx="609600" cy="609600"/>
                     </a:xfrm>
                     <a:prstGeom prst="rect">
                       <a:avLst/>
                     </a:prstGeom>
-                    <a:noFill/>
-                    <a:ln>
-                      <a:noFill/>
-                    </a:ln>
                   </pic:spPr>
                 </pic:pic>
               </a:graphicData>
             </a:graphic>
-            <wp14:sizeRelH relativeFrom="margin">
-              <wp14:pctWidth>0</wp14:pctWidth>
-            </wp14:sizeRelH>
-            <wp14:sizeRelV relativeFrom="margin">
-              <wp14:pctHeight>0</wp14:pctHeight>
-            </wp14:sizeRelV>
-          </wp:anchor>
+          </wp:inline>
         </w:drawing>
       </w:r>
       <w:r>
         <w:rPr>
+          <w:b/>
+          <w:bCs/>
           <w:noProof/>
         </w:rPr>
         <w:drawing>
-          <wp:anchor distT="0" distB="0" distL="114300" distR="114300" simplePos="0" relativeHeight="251659264" behindDoc="0" locked="0" layoutInCell="1" allowOverlap="1" wp14:anchorId="357DC6C2" wp14:editId="3E042780">
-            <wp:simplePos x="0" y="0"/>
-            <wp:positionH relativeFrom="margin">
-              <wp:posOffset>-182880</wp:posOffset>
-            </wp:positionH>
-            <wp:positionV relativeFrom="paragraph">
-              <wp:posOffset>259080</wp:posOffset>
-            </wp:positionV>
+          <wp:inline distT="0" distB="0" distL="0" distR="0" wp14:anchorId="7E0F7274" wp14:editId="7672550F">
+            <wp:extent cx="609600" cy="609600"/>
+            <wp:effectExtent l="0" t="0" r="0" b="0"/>
+            <wp:docPr id="224320602" name="Picture 4" descr="A green cartoon character with a sword&#10;&#10;AI-generated content may be incorrect."/>
+            <wp:cNvGraphicFramePr>
+              <a:graphicFrameLocks xmlns:a="http://schemas.openxmlformats.org/drawingml/2006/main" noChangeAspect="1"/>
+            </wp:cNvGraphicFramePr>
+            <a:graphic xmlns:a="http://schemas.openxmlformats.org/drawingml/2006/main">
+              <a:graphicData uri="http://schemas.openxmlformats.org/drawingml/2006/picture">
+                <pic:pic xmlns:pic="http://schemas.openxmlformats.org/drawingml/2006/picture">
+                  <pic:nvPicPr>
+                    <pic:cNvPr id="224320602" name="Picture 4" descr="A green cartoon character with a sword&#10;&#10;AI-generated content may be incorrect."/>
+                    <pic:cNvPicPr/>
+                  </pic:nvPicPr>
+                  <pic:blipFill>
+                    <a:blip r:embed="rId12">
+                      <a:extLst>
+                        <a:ext uri="{28A0092B-C50C-407E-A947-70E740481C1C}">
+                          <a14:useLocalDpi xmlns:a14="http://schemas.microsoft.com/office/drawing/2010/main" val="0"/>
+                        </a:ext>
+                      </a:extLst>
+                    </a:blip>
+                    <a:stretch>
+                      <a:fillRect/>
+                    </a:stretch>
+                  </pic:blipFill>
+                  <pic:spPr>
+                    <a:xfrm>
+                      <a:off x="0" y="0"/>
+                      <a:ext cx="609600" cy="609600"/>
+                    </a:xfrm>
+                    <a:prstGeom prst="rect">
+                      <a:avLst/>
+                    </a:prstGeom>
+                  </pic:spPr>
+                </pic:pic>
+              </a:graphicData>
+            </a:graphic>
+          </wp:inline>
+        </w:drawing>
+      </w:r>
+      <w:r>
+        <w:rPr>
+          <w:b/>
+          <w:bCs/>
+          <w:noProof/>
+        </w:rPr>
+        <w:drawing>
+          <wp:inline distT="0" distB="0" distL="0" distR="0" wp14:anchorId="4862EE6D" wp14:editId="31B47EE1">
+            <wp:extent cx="1219200" cy="1219200"/>
+            <wp:effectExtent l="0" t="0" r="0" b="0"/>
+            <wp:docPr id="904757256" name="Picture 6" descr="A green monster with red eyes&#10;&#10;AI-generated content may be incorrect."/>
+            <wp:cNvGraphicFramePr>
+              <a:graphicFrameLocks xmlns:a="http://schemas.openxmlformats.org/drawingml/2006/main" noChangeAspect="1"/>
+            </wp:cNvGraphicFramePr>
+            <a:graphic xmlns:a="http://schemas.openxmlformats.org/drawingml/2006/main">
+              <a:graphicData uri="http://schemas.openxmlformats.org/drawingml/2006/picture">
+                <pic:pic xmlns:pic="http://schemas.openxmlformats.org/drawingml/2006/picture">
+                  <pic:nvPicPr>
+                    <pic:cNvPr id="904757256" name="Picture 6" descr="A green monster with red eyes&#10;&#10;AI-generated content may be incorrect."/>
+                    <pic:cNvPicPr/>
+                  </pic:nvPicPr>
+                  <pic:blipFill>
+                    <a:blip r:embed="rId13">
+                      <a:extLst>
+                        <a:ext uri="{28A0092B-C50C-407E-A947-70E740481C1C}">
+                          <a14:useLocalDpi xmlns:a14="http://schemas.microsoft.com/office/drawing/2010/main" val="0"/>
+                        </a:ext>
+                      </a:extLst>
+                    </a:blip>
+                    <a:stretch>
+                      <a:fillRect/>
+                    </a:stretch>
+                  </pic:blipFill>
+                  <pic:spPr>
+                    <a:xfrm>
+                      <a:off x="0" y="0"/>
+                      <a:ext cx="1219200" cy="1219200"/>
+                    </a:xfrm>
+                    <a:prstGeom prst="rect">
+                      <a:avLst/>
+                    </a:prstGeom>
+                  </pic:spPr>
+                </pic:pic>
+              </a:graphicData>
+            </a:graphic>
+          </wp:inline>
+        </w:drawing>
+      </w:r>
+    </w:p>
+    <w:p>
+      <w:pPr>
+        <w:rPr>
+          <w:b/>
+          <w:bCs/>
+          <w:noProof/>
+        </w:rPr>
+      </w:pPr>
+      <w:r>
+        <w:rPr>
+          <w:b/>
+          <w:bCs/>
+          <w:noProof/>
+        </w:rPr>
+        <w:t xml:space="preserve">Heal Item (original): </w:t>
+      </w:r>
+    </w:p>
+    <w:p>
+      <w:pPr>
+        <w:rPr>
+          <w:b/>
+          <w:bCs/>
+          <w:noProof/>
+        </w:rPr>
+      </w:pPr>
+      <w:r>
+        <w:rPr>
+          <w:b/>
+          <w:bCs/>
+          <w:noProof/>
+        </w:rPr>
+        <w:drawing>
+          <wp:inline distT="0" distB="0" distL="0" distR="0" wp14:anchorId="127945A6" wp14:editId="17A22AD9">
+            <wp:extent cx="609600" cy="609600"/>
+            <wp:effectExtent l="0" t="0" r="0" b="0"/>
+            <wp:docPr id="503894801" name="Picture 7" descr="A pixelated image of a yellow and grey object&#10;&#10;AI-generated content may be incorrect."/>
+            <wp:cNvGraphicFramePr>
+              <a:graphicFrameLocks xmlns:a="http://schemas.openxmlformats.org/drawingml/2006/main" noChangeAspect="1"/>
+            </wp:cNvGraphicFramePr>
+            <a:graphic xmlns:a="http://schemas.openxmlformats.org/drawingml/2006/main">
+              <a:graphicData uri="http://schemas.openxmlformats.org/drawingml/2006/picture">
+                <pic:pic xmlns:pic="http://schemas.openxmlformats.org/drawingml/2006/picture">
+                  <pic:nvPicPr>
+                    <pic:cNvPr id="503894801" name="Picture 7" descr="A pixelated image of a yellow and grey object&#10;&#10;AI-generated content may be incorrect."/>
+                    <pic:cNvPicPr/>
+                  </pic:nvPicPr>
+                  <pic:blipFill>
+                    <a:blip r:embed="rId14">
+                      <a:extLst>
+                        <a:ext uri="{28A0092B-C50C-407E-A947-70E740481C1C}">
+                          <a14:useLocalDpi xmlns:a14="http://schemas.microsoft.com/office/drawing/2010/main" val="0"/>
+                        </a:ext>
+                      </a:extLst>
+                    </a:blip>
+                    <a:stretch>
+                      <a:fillRect/>
+                    </a:stretch>
+                  </pic:blipFill>
+                  <pic:spPr>
+                    <a:xfrm>
+                      <a:off x="0" y="0"/>
+                      <a:ext cx="609600" cy="609600"/>
+                    </a:xfrm>
+                    <a:prstGeom prst="rect">
+                      <a:avLst/>
+                    </a:prstGeom>
+                  </pic:spPr>
+                </pic:pic>
+              </a:graphicData>
+            </a:graphic>
+          </wp:inline>
+        </w:drawing>
+      </w:r>
+    </w:p>
+    <w:p>
+      <w:pPr>
+        <w:rPr>
+          <w:b/>
+          <w:bCs/>
+          <w:noProof/>
+        </w:rPr>
+      </w:pPr>
+      <w:r>
+        <w:rPr>
+          <w:noProof/>
+        </w:rPr>
+        <mc:AlternateContent>
+          <mc:Choice Requires="wps">
+            <w:drawing>
+              <wp:anchor distT="0" distB="0" distL="114300" distR="114300" simplePos="0" relativeHeight="251670528" behindDoc="0" locked="0" layoutInCell="1" allowOverlap="1" wp14:anchorId="38B47824" wp14:editId="1ED78C7F">
+                <wp:simplePos x="0" y="0"/>
+                <wp:positionH relativeFrom="column">
+                  <wp:posOffset>920981</wp:posOffset>
+                </wp:positionH>
+                <wp:positionV relativeFrom="paragraph">
+                  <wp:posOffset>157422</wp:posOffset>
+                </wp:positionV>
+                <wp:extent cx="1163782" cy="484909"/>
+                <wp:effectExtent l="0" t="0" r="17780" b="10795"/>
+                <wp:wrapNone/>
+                <wp:docPr id="71991548" name="Rectangle 2"/>
+                <wp:cNvGraphicFramePr/>
+                <a:graphic xmlns:a="http://schemas.openxmlformats.org/drawingml/2006/main">
+                  <a:graphicData uri="http://schemas.microsoft.com/office/word/2010/wordprocessingShape">
+                    <wps:wsp>
+                      <wps:cNvSpPr/>
+                      <wps:spPr>
+                        <a:xfrm>
+                          <a:off x="0" y="0"/>
+                          <a:ext cx="1163782" cy="484909"/>
+                        </a:xfrm>
+                        <a:prstGeom prst="rect">
+                          <a:avLst/>
+                        </a:prstGeom>
+                        <a:solidFill>
+                          <a:schemeClr val="bg1"/>
+                        </a:solidFill>
+                        <a:ln>
+                          <a:solidFill>
+                            <a:schemeClr val="bg1"/>
+                          </a:solidFill>
+                        </a:ln>
+                      </wps:spPr>
+                      <wps:style>
+                        <a:lnRef idx="2">
+                          <a:schemeClr val="dk1"/>
+                        </a:lnRef>
+                        <a:fillRef idx="1">
+                          <a:schemeClr val="lt1"/>
+                        </a:fillRef>
+                        <a:effectRef idx="0">
+                          <a:schemeClr val="dk1"/>
+                        </a:effectRef>
+                        <a:fontRef idx="minor">
+                          <a:schemeClr val="dk1"/>
+                        </a:fontRef>
+                      </wps:style>
+                      <wps:bodyPr rot="0" spcFirstLastPara="0" vertOverflow="overflow" horzOverflow="overflow" vert="horz" wrap="square" lIns="91440" tIns="45720" rIns="91440" bIns="45720" numCol="1" spcCol="0" rtlCol="0" fromWordArt="0" anchor="ctr" anchorCtr="0" forceAA="0" compatLnSpc="1">
+                        <a:prstTxWarp prst="textNoShape">
+                          <a:avLst/>
+                        </a:prstTxWarp>
+                        <a:noAutofit/>
+                      </wps:bodyPr>
+                    </wps:wsp>
+                  </a:graphicData>
+                </a:graphic>
+              </wp:anchor>
+            </w:drawing>
+          </mc:Choice>
+          <mc:Fallback>
+            <w:pict>
+              <v:rect w14:anchorId="42FD5696" id="Rectangle 2" o:spid="_x0000_s1026" style="position:absolute;margin-left:72.5pt;margin-top:12.4pt;width:91.65pt;height:38.2pt;z-index:251670528;visibility:visible;mso-wrap-style:square;mso-wrap-distance-left:9pt;mso-wrap-distance-top:0;mso-wrap-distance-right:9pt;mso-wrap-distance-bottom:0;mso-position-horizontal:absolute;mso-position-horizontal-relative:text;mso-position-vertical:absolute;mso-position-vertical-relative:text;v-text-anchor:middle" o:gfxdata="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" fillcolor="white [3212]" strokecolor="white [3212]" strokeweight="1pt"/>
+            </w:pict>
+          </mc:Fallback>
+        </mc:AlternateContent>
+      </w:r>
+      <w:r>
+        <w:rPr>
+          <w:b/>
+          <w:bCs/>
+          <w:noProof/>
+        </w:rPr>
+        <w:t>Flow between screens:</w:t>
+      </w:r>
+    </w:p>
+    <w:p>
+      <w:pPr>
+        <w:rPr>
+          <w:b/>
+          <w:bCs/>
+          <w:noProof/>
+        </w:rPr>
+      </w:pPr>
+      <w:r>
+        <w:rPr>
+          <w:noProof/>
+        </w:rPr>
+        <mc:AlternateContent>
+          <mc:Choice Requires="wps">
+            <w:drawing>
+              <wp:anchor distT="0" distB="0" distL="114300" distR="114300" simplePos="0" relativeHeight="251668480" behindDoc="0" locked="0" layoutInCell="1" allowOverlap="1" wp14:anchorId="2D7B1A98" wp14:editId="0FF187CD">
+                <wp:simplePos x="0" y="0"/>
+                <wp:positionH relativeFrom="column">
+                  <wp:posOffset>339090</wp:posOffset>
+                </wp:positionH>
+                <wp:positionV relativeFrom="paragraph">
+                  <wp:posOffset>107257</wp:posOffset>
+                </wp:positionV>
+                <wp:extent cx="1163320" cy="484505"/>
+                <wp:effectExtent l="0" t="0" r="17780" b="10795"/>
+                <wp:wrapNone/>
+                <wp:docPr id="437501305" name="Rectangle 2"/>
+                <wp:cNvGraphicFramePr/>
+                <a:graphic xmlns:a="http://schemas.openxmlformats.org/drawingml/2006/main">
+                  <a:graphicData uri="http://schemas.microsoft.com/office/word/2010/wordprocessingShape">
+                    <wps:wsp>
+                      <wps:cNvSpPr/>
+                      <wps:spPr>
+                        <a:xfrm>
+                          <a:off x="0" y="0"/>
+                          <a:ext cx="1163320" cy="484505"/>
+                        </a:xfrm>
+                        <a:prstGeom prst="rect">
+                          <a:avLst/>
+                        </a:prstGeom>
+                        <a:solidFill>
+                          <a:schemeClr val="bg1"/>
+                        </a:solidFill>
+                        <a:ln>
+                          <a:solidFill>
+                            <a:schemeClr val="bg1"/>
+                          </a:solidFill>
+                        </a:ln>
+                      </wps:spPr>
+                      <wps:style>
+                        <a:lnRef idx="2">
+                          <a:schemeClr val="dk1"/>
+                        </a:lnRef>
+                        <a:fillRef idx="1">
+                          <a:schemeClr val="lt1"/>
+                        </a:fillRef>
+                        <a:effectRef idx="0">
+                          <a:schemeClr val="dk1"/>
+                        </a:effectRef>
+                        <a:fontRef idx="minor">
+                          <a:schemeClr val="dk1"/>
+                        </a:fontRef>
+                      </wps:style>
+                      <wps:bodyPr rot="0" spcFirstLastPara="0" vertOverflow="overflow" horzOverflow="overflow" vert="horz" wrap="square" lIns="91440" tIns="45720" rIns="91440" bIns="45720" numCol="1" spcCol="0" rtlCol="0" fromWordArt="0" anchor="ctr" anchorCtr="0" forceAA="0" compatLnSpc="1">
+                        <a:prstTxWarp prst="textNoShape">
+                          <a:avLst/>
+                        </a:prstTxWarp>
+                        <a:noAutofit/>
+                      </wps:bodyPr>
+                    </wps:wsp>
+                  </a:graphicData>
+                </a:graphic>
+              </wp:anchor>
+            </w:drawing>
+          </mc:Choice>
+          <mc:Fallback>
+            <w:pict>
+              <v:rect w14:anchorId="7D38ECA9" id="Rectangle 2" o:spid="_x0000_s1026" style="position:absolute;margin-left:26.7pt;margin-top:8.45pt;width:91.6pt;height:38.15pt;z-index:251668480;visibility:visible;mso-wrap-style:square;mso-wrap-distance-left:9pt;mso-wrap-distance-top:0;mso-wrap-distance-right:9pt;mso-wrap-distance-bottom:0;mso-position-horizontal:absolute;mso-position-horizontal-relative:text;mso-position-vertical:absolute;mso-position-vertical-relative:text;v-text-anchor:middle" o:gfxdata="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" fillcolor="white [3212]" strokecolor="white [3212]" strokeweight="1pt"/>
+            </w:pict>
+          </mc:Fallback>
+        </mc:AlternateContent>
+      </w:r>
+      <w:r>
+        <w:rPr>
+          <w:noProof/>
+        </w:rPr>
+        <mc:AlternateContent>
+          <mc:Choice Requires="wps">
+            <w:drawing>
+              <wp:anchor distT="0" distB="0" distL="114300" distR="114300" simplePos="0" relativeHeight="251674624" behindDoc="0" locked="0" layoutInCell="1" allowOverlap="1" wp14:anchorId="0CD05250" wp14:editId="4E35A7B9">
+                <wp:simplePos x="0" y="0"/>
+                <wp:positionH relativeFrom="column">
+                  <wp:posOffset>956310</wp:posOffset>
+                </wp:positionH>
+                <wp:positionV relativeFrom="paragraph">
+                  <wp:posOffset>1345507</wp:posOffset>
+                </wp:positionV>
+                <wp:extent cx="1163782" cy="484909"/>
+                <wp:effectExtent l="0" t="0" r="17780" b="10795"/>
+                <wp:wrapNone/>
+                <wp:docPr id="1432752315" name="Rectangle 2"/>
+                <wp:cNvGraphicFramePr/>
+                <a:graphic xmlns:a="http://schemas.openxmlformats.org/drawingml/2006/main">
+                  <a:graphicData uri="http://schemas.microsoft.com/office/word/2010/wordprocessingShape">
+                    <wps:wsp>
+                      <wps:cNvSpPr/>
+                      <wps:spPr>
+                        <a:xfrm>
+                          <a:off x="0" y="0"/>
+                          <a:ext cx="1163782" cy="484909"/>
+                        </a:xfrm>
+                        <a:prstGeom prst="rect">
+                          <a:avLst/>
+                        </a:prstGeom>
+                        <a:solidFill>
+                          <a:schemeClr val="bg1"/>
+                        </a:solidFill>
+                        <a:ln>
+                          <a:solidFill>
+                            <a:schemeClr val="bg1"/>
+                          </a:solidFill>
+                        </a:ln>
+                      </wps:spPr>
+                      <wps:style>
+                        <a:lnRef idx="2">
+                          <a:schemeClr val="dk1"/>
+                        </a:lnRef>
+                        <a:fillRef idx="1">
+                          <a:schemeClr val="lt1"/>
+                        </a:fillRef>
+                        <a:effectRef idx="0">
+                          <a:schemeClr val="dk1"/>
+                        </a:effectRef>
+                        <a:fontRef idx="minor">
+                          <a:schemeClr val="dk1"/>
+                        </a:fontRef>
+                      </wps:style>
+                      <wps:bodyPr rot="0" spcFirstLastPara="0" vertOverflow="overflow" horzOverflow="overflow" vert="horz" wrap="square" lIns="91440" tIns="45720" rIns="91440" bIns="45720" numCol="1" spcCol="0" rtlCol="0" fromWordArt="0" anchor="ctr" anchorCtr="0" forceAA="0" compatLnSpc="1">
+                        <a:prstTxWarp prst="textNoShape">
+                          <a:avLst/>
+                        </a:prstTxWarp>
+                        <a:noAutofit/>
+                      </wps:bodyPr>
+                    </wps:wsp>
+                  </a:graphicData>
+                </a:graphic>
+              </wp:anchor>
+            </w:drawing>
+          </mc:Choice>
+          <mc:Fallback>
+            <w:pict>
+              <v:rect w14:anchorId="5E6F9732" id="Rectangle 2" o:spid="_x0000_s1026" style="position:absolute;margin-left:75.3pt;margin-top:105.95pt;width:91.65pt;height:38.2pt;z-index:251674624;visibility:visible;mso-wrap-style:square;mso-wrap-distance-left:9pt;mso-wrap-distance-top:0;mso-wrap-distance-right:9pt;mso-wrap-distance-bottom:0;mso-position-horizontal:absolute;mso-position-horizontal-relative:text;mso-position-vertical:absolute;mso-position-vertical-relative:text;v-text-anchor:middle" o:gfxdata="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" fillcolor="white [3212]" strokecolor="white [3212]" strokeweight="1pt"/>
+            </w:pict>
+          </mc:Fallback>
+        </mc:AlternateContent>
+      </w:r>
+      <w:r>
+        <w:rPr>
+          <w:noProof/>
+        </w:rPr>
+        <mc:AlternateContent>
+          <mc:Choice Requires="wps">
+            <w:drawing>
+              <wp:anchor distT="0" distB="0" distL="114300" distR="114300" simplePos="0" relativeHeight="251672576" behindDoc="0" locked="0" layoutInCell="1" allowOverlap="1" wp14:anchorId="3BEE435B" wp14:editId="54CD6325">
+                <wp:simplePos x="0" y="0"/>
+                <wp:positionH relativeFrom="column">
+                  <wp:posOffset>165100</wp:posOffset>
+                </wp:positionH>
+                <wp:positionV relativeFrom="paragraph">
+                  <wp:posOffset>1028123</wp:posOffset>
+                </wp:positionV>
+                <wp:extent cx="1163782" cy="484909"/>
+                <wp:effectExtent l="0" t="0" r="17780" b="10795"/>
+                <wp:wrapNone/>
+                <wp:docPr id="925639403" name="Rectangle 2"/>
+                <wp:cNvGraphicFramePr/>
+                <a:graphic xmlns:a="http://schemas.openxmlformats.org/drawingml/2006/main">
+                  <a:graphicData uri="http://schemas.microsoft.com/office/word/2010/wordprocessingShape">
+                    <wps:wsp>
+                      <wps:cNvSpPr/>
+                      <wps:spPr>
+                        <a:xfrm>
+                          <a:off x="0" y="0"/>
+                          <a:ext cx="1163782" cy="484909"/>
+                        </a:xfrm>
+                        <a:prstGeom prst="rect">
+                          <a:avLst/>
+                        </a:prstGeom>
+                        <a:solidFill>
+                          <a:schemeClr val="bg1"/>
+                        </a:solidFill>
+                        <a:ln>
+                          <a:solidFill>
+                            <a:schemeClr val="bg1"/>
+                          </a:solidFill>
+                        </a:ln>
+                      </wps:spPr>
+                      <wps:style>
+                        <a:lnRef idx="2">
+                          <a:schemeClr val="dk1"/>
+                        </a:lnRef>
+                        <a:fillRef idx="1">
+                          <a:schemeClr val="lt1"/>
+                        </a:fillRef>
+                        <a:effectRef idx="0">
+                          <a:schemeClr val="dk1"/>
+                        </a:effectRef>
+                        <a:fontRef idx="minor">
+                          <a:schemeClr val="dk1"/>
+                        </a:fontRef>
+                      </wps:style>
+                      <wps:bodyPr rot="0" spcFirstLastPara="0" vertOverflow="overflow" horzOverflow="overflow" vert="horz" wrap="square" lIns="91440" tIns="45720" rIns="91440" bIns="45720" numCol="1" spcCol="0" rtlCol="0" fromWordArt="0" anchor="ctr" anchorCtr="0" forceAA="0" compatLnSpc="1">
+                        <a:prstTxWarp prst="textNoShape">
+                          <a:avLst/>
+                        </a:prstTxWarp>
+                        <a:noAutofit/>
+                      </wps:bodyPr>
+                    </wps:wsp>
+                  </a:graphicData>
+                </a:graphic>
+              </wp:anchor>
+            </w:drawing>
+          </mc:Choice>
+          <mc:Fallback>
+            <w:pict>
+              <v:rect w14:anchorId="70B4D89C" id="Rectangle 2" o:spid="_x0000_s1026" style="position:absolute;margin-left:13pt;margin-top:80.95pt;width:91.65pt;height:38.2pt;z-index:251672576;visibility:visible;mso-wrap-style:square;mso-wrap-distance-left:9pt;mso-wrap-distance-top:0;mso-wrap-distance-right:9pt;mso-wrap-distance-bottom:0;mso-position-horizontal:absolute;mso-position-horizontal-relative:text;mso-position-vertical:absolute;mso-position-vertical-relative:text;v-text-anchor:middle" o:gfxdata="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" fillcolor="white [3212]" strokecolor="white [3212]" strokeweight="1pt"/>
+            </w:pict>
+          </mc:Fallback>
+        </mc:AlternateContent>
+      </w:r>
+      <w:r>
+        <w:rPr>
+          <w:noProof/>
+        </w:rPr>
+        <w:drawing>
+          <wp:inline distT="0" distB="0" distL="0" distR="0" wp14:anchorId="3426F117" wp14:editId="54FBD991">
             <wp:extent cx="2715895" cy="1889760"/>
             <wp:effectExtent l="0" t="0" r="8255" b="0"/>
-            <wp:wrapSquare wrapText="bothSides"/>
             <wp:docPr id="229528676" name="Picture 2" descr="Everybody Loves Flowcharts!"/>
             <wp:cNvGraphicFramePr>
               <a:graphicFrameLocks xmlns:a="http://schemas.openxmlformats.org/drawingml/2006/main" noChangeAspect="1"/>
@@ -367,7 +1777,7 @@
                     </pic:cNvPicPr>
                   </pic:nvPicPr>
                   <pic:blipFill rotWithShape="1">
-                    <a:blip r:embed="rId10">
+                    <a:blip r:embed="rId15">
                       <a:extLst>
                         <a:ext uri="{28A0092B-C50C-407E-A947-70E740481C1C}">
                           <a14:useLocalDpi xmlns:a14="http://schemas.microsoft.com/office/drawing/2010/main" val="0"/>
@@ -400,141 +1810,70 @@
                 </pic:pic>
               </a:graphicData>
             </a:graphic>
-            <wp14:sizeRelH relativeFrom="margin">
-              <wp14:pctWidth>0</wp14:pctWidth>
-            </wp14:sizeRelH>
-            <wp14:sizeRelV relativeFrom="margin">
-              <wp14:pctHeight>0</wp14:pctHeight>
-            </wp14:sizeRelV>
-          </wp:anchor>
+          </wp:inline>
         </w:drawing>
       </w:r>
-      <w:r>
+    </w:p>
+    <w:p>
+      <w:pPr>
         <w:rPr>
           <w:b/>
           <w:bCs/>
           <w:noProof/>
         </w:rPr>
-        <w:t>Flow between screens:</w:t>
-      </w:r>
-    </w:p>
-    <w:p/>
-    <w:p/>
-    <w:p/>
-    <w:p>
-      <w:pPr>
-        <w:rPr>
-          <w:b/>
-          <w:bCs/>
-        </w:rPr>
-      </w:pPr>
-      <w:r>
-        <w:rPr>
-          <w:b/>
-          <w:bCs/>
-        </w:rPr>
-        <w:t>Level design</w:t>
-      </w:r>
-      <w:r>
-        <w:rPr>
-          <w:b/>
-          <w:bCs/>
-        </w:rPr>
-        <w:t>:</w:t>
-      </w:r>
-    </w:p>
-    <w:p>
-      <w:pPr>
         <w:sectPr>
           <w:type w:val="continuous"/>
           <w:pgSz w:w="12240" w:h="15840"/>
           <w:pgMar w:top="1440" w:right="1440" w:bottom="1440" w:left="1440" w:header="708" w:footer="708" w:gutter="0"/>
-          <w:cols w:num="2" w:space="708"/>
+          <w:cols w:space="708"/>
           <w:docGrid w:linePitch="360"/>
         </w:sectPr>
       </w:pPr>
-    </w:p>
-    <w:p>
-      <w:pPr>
-        <w:rPr>
-          <w:b/>
-          <w:bCs/>
-        </w:rPr>
-      </w:pPr>
-      <w:r>
-        <w:rPr>
-          <w:b/>
-          <w:bCs/>
-          <w:noProof/>
-        </w:rPr>
-        <w:drawing>
-          <wp:anchor distT="0" distB="0" distL="114300" distR="114300" simplePos="0" relativeHeight="251661312" behindDoc="0" locked="0" layoutInCell="1" allowOverlap="1" wp14:anchorId="11E04EDE" wp14:editId="4DBAC1B8">
-            <wp:simplePos x="0" y="0"/>
-            <wp:positionH relativeFrom="margin">
-              <wp:align>left</wp:align>
-            </wp:positionH>
-            <wp:positionV relativeFrom="paragraph">
-              <wp:posOffset>217805</wp:posOffset>
-            </wp:positionV>
-            <wp:extent cx="3931920" cy="2263140"/>
-            <wp:effectExtent l="0" t="0" r="0" b="3810"/>
-            <wp:wrapSquare wrapText="bothSides"/>
-            <wp:docPr id="922285561" name="Picture 4" descr="Pixel art Game Over screen. Play again question with yes no (2283973 ..."/>
-            <wp:cNvGraphicFramePr>
-              <a:graphicFrameLocks xmlns:a="http://schemas.openxmlformats.org/drawingml/2006/main" noChangeAspect="1"/>
-            </wp:cNvGraphicFramePr>
-            <a:graphic xmlns:a="http://schemas.openxmlformats.org/drawingml/2006/main">
-              <a:graphicData uri="http://schemas.openxmlformats.org/drawingml/2006/picture">
-                <pic:pic xmlns:pic="http://schemas.openxmlformats.org/drawingml/2006/picture">
-                  <pic:nvPicPr>
-                    <pic:cNvPr id="0" name="Picture 7" descr="Pixel art Game Over screen. Play again question with yes no (2283973 ..."/>
-                    <pic:cNvPicPr>
-                      <a:picLocks noChangeAspect="1" noChangeArrowheads="1"/>
-                    </pic:cNvPicPr>
-                  </pic:nvPicPr>
-                  <pic:blipFill rotWithShape="1">
-                    <a:blip r:embed="rId11" cstate="print">
-                      <a:extLst>
-                        <a:ext uri="{28A0092B-C50C-407E-A947-70E740481C1C}">
-                          <a14:useLocalDpi xmlns:a14="http://schemas.microsoft.com/office/drawing/2010/main" val="0"/>
-                        </a:ext>
-                      </a:extLst>
-                    </a:blip>
-                    <a:srcRect t="13653"/>
-                    <a:stretch>
-                      <a:fillRect/>
-                    </a:stretch>
-                  </pic:blipFill>
-                  <pic:spPr bwMode="auto">
-                    <a:xfrm>
-                      <a:off x="0" y="0"/>
-                      <a:ext cx="3931920" cy="2263140"/>
-                    </a:xfrm>
-                    <a:prstGeom prst="rect">
-                      <a:avLst/>
-                    </a:prstGeom>
-                    <a:noFill/>
-                    <a:ln>
-                      <a:noFill/>
-                    </a:ln>
-                    <a:extLst>
-                      <a:ext uri="{53640926-AAD7-44D8-BBD7-CCE9431645EC}">
-                        <a14:shadowObscured xmlns:a14="http://schemas.microsoft.com/office/drawing/2010/main"/>
-                      </a:ext>
-                    </a:extLst>
-                  </pic:spPr>
-                </pic:pic>
-              </a:graphicData>
-            </a:graphic>
-            <wp14:sizeRelH relativeFrom="margin">
-              <wp14:pctWidth>0</wp14:pctWidth>
-            </wp14:sizeRelH>
-            <wp14:sizeRelV relativeFrom="margin">
-              <wp14:pctHeight>0</wp14:pctHeight>
-            </wp14:sizeRelV>
-          </wp:anchor>
-        </w:drawing>
-      </w:r>
+      <w:r>
+        <w:rPr>
+          <w:b/>
+          <w:bCs/>
+        </w:rPr>
+        <w:t>Level design</w:t>
+      </w:r>
+      <w:r>
+        <w:rPr>
+          <w:b/>
+          <w:bCs/>
+        </w:rPr>
+        <w:t>:</w:t>
+      </w:r>
+    </w:p>
+    <w:p>
+      <w:pPr>
+        <w:rPr>
+          <w:b/>
+          <w:bCs/>
+        </w:rPr>
+        <w:sectPr>
+          <w:type w:val="continuous"/>
+          <w:pgSz w:w="12240" w:h="15840"/>
+          <w:pgMar w:top="1440" w:right="1440" w:bottom="1440" w:left="1440" w:header="708" w:footer="708" w:gutter="0"/>
+          <w:cols w:space="708"/>
+          <w:docGrid w:linePitch="360"/>
+        </w:sectPr>
+      </w:pPr>
+    </w:p>
+    <w:p>
+      <w:pPr>
+        <w:rPr>
+          <w:b/>
+          <w:bCs/>
+        </w:rPr>
+      </w:pPr>
+    </w:p>
+    <w:p>
+      <w:pPr>
+        <w:rPr>
+          <w:b/>
+          <w:bCs/>
+        </w:rPr>
+      </w:pPr>
       <w:r>
         <w:rPr>
           <w:b/>
@@ -572,46 +1911,13 @@
           <w:bCs/>
         </w:rPr>
       </w:pPr>
-    </w:p>
-    <w:p>
-      <w:pPr>
-        <w:rPr>
-          <w:b/>
-          <w:bCs/>
-        </w:rPr>
-      </w:pPr>
-    </w:p>
-    <w:p>
-      <w:pPr>
-        <w:rPr>
-          <w:b/>
-          <w:bCs/>
-        </w:rPr>
-      </w:pPr>
-    </w:p>
-    <w:p>
-      <w:pPr>
-        <w:rPr>
-          <w:b/>
-          <w:bCs/>
-        </w:rPr>
-      </w:pPr>
-    </w:p>
-    <w:p>
-      <w:pPr>
-        <w:rPr>
-          <w:b/>
-          <w:bCs/>
-        </w:rPr>
-      </w:pPr>
-    </w:p>
-    <w:p>
-      <w:pPr>
-        <w:rPr>
-          <w:b/>
-          <w:bCs/>
-        </w:rPr>
-      </w:pPr>
+      <w:r>
+        <w:rPr>
+          <w:b/>
+          <w:bCs/>
+        </w:rPr>
+        <w:t>Game Win screen:</w:t>
+      </w:r>
     </w:p>
     <w:p>
       <w:pPr>
@@ -637,19 +1943,12 @@
           <w:numId w:val="1"/>
         </w:numPr>
       </w:pPr>
-      <w:proofErr w:type="gramStart"/>
-      <w:r>
-        <w:t>Attack :</w:t>
-      </w:r>
-      <w:proofErr w:type="gramEnd"/>
-      <w:r>
-        <w:t xml:space="preserve"> </w:t>
-      </w:r>
-      <w:proofErr w:type="gramStart"/>
-      <w:r>
-        <w:t>left-click</w:t>
-      </w:r>
-      <w:proofErr w:type="gramEnd"/>
+      <w:r>
+        <w:t xml:space="preserve">Attack: </w:t>
+      </w:r>
+      <w:r>
+        <w:t>space</w:t>
+      </w:r>
     </w:p>
     <w:p>
       <w:pPr>
@@ -659,13 +1958,8 @@
           <w:numId w:val="1"/>
         </w:numPr>
       </w:pPr>
-      <w:proofErr w:type="gramStart"/>
-      <w:r>
-        <w:t>Movement :</w:t>
-      </w:r>
-      <w:proofErr w:type="gramEnd"/>
-      <w:r>
-        <w:t xml:space="preserve"> WASD/arrows</w:t>
+      <w:r>
+        <w:t>Movement: WASD</w:t>
       </w:r>
     </w:p>
     <w:p>
@@ -676,13 +1970,8 @@
           <w:numId w:val="1"/>
         </w:numPr>
       </w:pPr>
-      <w:proofErr w:type="gramStart"/>
-      <w:r>
-        <w:t>Block :</w:t>
-      </w:r>
-      <w:proofErr w:type="gramEnd"/>
-      <w:r>
-        <w:t xml:space="preserve"> right-click</w:t>
+      <w:r>
+        <w:t>Aim Character: Move mouse (mouse tracking).</w:t>
       </w:r>
     </w:p>
     <w:p>
@@ -694,15 +1983,10 @@
         </w:numPr>
       </w:pPr>
       <w:r>
-        <w:t xml:space="preserve">Skill </w:t>
-      </w:r>
-      <w:proofErr w:type="gramStart"/>
-      <w:r>
-        <w:t>tree :</w:t>
-      </w:r>
-      <w:proofErr w:type="gramEnd"/>
-      <w:r>
-        <w:t xml:space="preserve"> Q</w:t>
+        <w:t xml:space="preserve">Skill tree: </w:t>
+      </w:r>
+      <w:r>
+        <w:t>[1] for bow and arrow, [2] for heal power.</w:t>
       </w:r>
     </w:p>
     <w:p>
@@ -714,15 +1998,8 @@
         </w:numPr>
       </w:pPr>
       <w:r>
-        <w:t xml:space="preserve">Pause/Main </w:t>
-      </w:r>
-      <w:proofErr w:type="gramStart"/>
-      <w:r>
-        <w:t>menu :</w:t>
-      </w:r>
-      <w:proofErr w:type="gramEnd"/>
-      <w:r>
-        <w:t xml:space="preserve"> escape</w:t>
+        <w:lastRenderedPageBreak/>
+        <w:t>Pause/Main menu: escape</w:t>
       </w:r>
     </w:p>
     <w:p>
@@ -819,7 +2096,6 @@
           <w:b/>
           <w:bCs/>
         </w:rPr>
-        <w:lastRenderedPageBreak/>
         <w:t>Julien:</w:t>
       </w:r>
       <w:r>
@@ -900,7 +2176,14 @@
           <w:b/>
           <w:bCs/>
         </w:rPr>
-        <w:t>Deadline: December 11</w:t>
+        <w:t xml:space="preserve">Deadline: December </w:t>
+      </w:r>
+      <w:r>
+        <w:rPr>
+          <w:b/>
+          <w:bCs/>
+        </w:rPr>
+        <w:t>4</w:t>
       </w:r>
       <w:r>
         <w:rPr>
@@ -1002,7 +2285,10 @@
       <w:ptab w:relativeTo="margin" w:alignment="right" w:leader="none"/>
     </w:r>
     <w:r>
-      <w:t>28/Oct/2025</w:t>
+      <w:t>04/Dec</w:t>
+    </w:r>
+    <w:r>
+      <w:t>/2025</w:t>
     </w:r>
   </w:p>
 </w:hdr>
@@ -2121,6 +3407,7 @@
   </w:style>
   <w:style w:type="paragraph" w:styleId="NoSpacing">
     <w:name w:val="No Spacing"/>
+    <w:link w:val="NoSpacingChar"/>
     <w:uiPriority w:val="1"/>
     <w:qFormat/>
     <w:rsid w:val="004B5CC4"/>
@@ -2201,6 +3488,13 @@
       <w:color w:val="605E5C"/>
       <w:shd w:val="clear" w:color="auto" w:fill="E1DFDD"/>
     </w:rPr>
+  </w:style>
+  <w:style w:type="character" w:customStyle="1" w:styleId="NoSpacingChar">
+    <w:name w:val="No Spacing Char"/>
+    <w:basedOn w:val="DefaultParagraphFont"/>
+    <w:link w:val="NoSpacing"/>
+    <w:uiPriority w:val="1"/>
+    <w:rsid w:val="006A71BA"/>
   </w:style>
 </w:styles>
 </file>

</xml_diff>